<commit_message>
Added Instructions readme and control flow chart
</commit_message>
<xml_diff>
--- a/T1A3-Software-Development-Plan.docx
+++ b/T1A3-Software-Development-Plan.docx
@@ -1181,84 +1181,831 @@
     <w:p>
       <w:pPr>
         <w:rPr>
-          <w:color w:val="008000"/>
-        </w:rPr>
-      </w:pPr>
-    </w:p>
-    <w:p>
-      <w:pPr>
-        <w:rPr>
-          <w:b/>
-          <w:bCs/>
-        </w:rPr>
-      </w:pPr>
-      <w:r>
-        <w:rPr>
-          <w:b/>
-          <w:bCs/>
-        </w:rPr>
-        <w:t>Purpose</w:t>
-      </w:r>
-    </w:p>
-    <w:p>
-      <w:pPr>
-        <w:rPr>
-          <w:i/>
-          <w:iCs/>
-          <w:color w:val="008000"/>
-        </w:rPr>
-      </w:pPr>
-      <w:r>
-        <w:rPr>
-          <w:i/>
-          <w:iCs/>
-          <w:color w:val="008000"/>
-        </w:rPr>
-        <w:t>T</w:t>
-      </w:r>
-      <w:r>
-        <w:rPr>
-          <w:i/>
-          <w:iCs/>
-          <w:color w:val="008000"/>
-        </w:rPr>
-        <w:t>he purpose of this </w:t>
-      </w:r>
-      <w:r>
-        <w:rPr>
-          <w:b/>
-          <w:bCs/>
-          <w:i/>
-          <w:iCs/>
-          <w:color w:val="008000"/>
-        </w:rPr>
-        <w:t>Software Development Plan</w:t>
-      </w:r>
-      <w:r>
-        <w:rPr>
-          <w:b/>
-          <w:bCs/>
-          <w:i/>
-          <w:iCs/>
-          <w:color w:val="008000"/>
-        </w:rPr>
-        <w:t xml:space="preserve"> </w:t>
-      </w:r>
-      <w:r>
-        <w:rPr>
-          <w:i/>
-          <w:iCs/>
-          <w:color w:val="008000"/>
-        </w:rPr>
-        <w:t>is to outline the requirements, goals and methods used to complete the application and project.</w:t>
-      </w:r>
-    </w:p>
-    <w:p>
-      <w:pPr>
-        <w:rPr>
-          <w:color w:val="008000"/>
-        </w:rPr>
-      </w:pPr>
+          <w:i/>
+          <w:iCs/>
+          <w:color w:val="008000"/>
+        </w:rPr>
+      </w:pPr>
+      <w:r>
+        <w:rPr>
+          <w:i/>
+          <w:iCs/>
+          <w:color w:val="008000"/>
+        </w:rPr>
+        <w:t xml:space="preserve">This a text based terminal game in the style of the choose your own adventure books. The story is based lossley on Tolkien’s works and is set in his Middle Earth from the Lord of The Rings and Hobbit books. </w:t>
+      </w:r>
+    </w:p>
+    <w:p>
+      <w:pPr>
+        <w:pStyle w:val="NormalWeb"/>
+        <w:shd w:val="clear" w:color="auto" w:fill="FFFFFF"/>
+        <w:spacing w:before="192" w:beforeAutospacing="0" w:after="192" w:afterAutospacing="0" w:line="336" w:lineRule="atLeast"/>
+        <w:rPr>
+          <w:rFonts w:ascii="trebuchet ms" w:hAnsi="trebuchet ms"/>
+          <w:color w:val="000000"/>
+          <w:sz w:val="24"/>
+          <w:szCs w:val="24"/>
+        </w:rPr>
+      </w:pPr>
+      <w:r>
+        <w:rPr>
+          <w:i/>
+          <w:iCs/>
+          <w:color w:val="008000"/>
+        </w:rPr>
+        <w:t>“</w:t>
+      </w:r>
+      <w:proofErr w:type="spellStart"/>
+      <w:r>
+        <w:rPr>
+          <w:rFonts w:ascii="trebuchet ms" w:hAnsi="trebuchet ms"/>
+          <w:color w:val="000000"/>
+          <w:sz w:val="24"/>
+          <w:szCs w:val="24"/>
+        </w:rPr>
+        <w:t>Mirkwood</w:t>
+      </w:r>
+      <w:proofErr w:type="spellEnd"/>
+      <w:r>
+        <w:rPr>
+          <w:rFonts w:ascii="trebuchet ms" w:hAnsi="trebuchet ms"/>
+          <w:color w:val="000000"/>
+          <w:sz w:val="24"/>
+          <w:szCs w:val="24"/>
+        </w:rPr>
+        <w:t xml:space="preserve"> seems to have had much the same boundaries as it did at the end of the Third Age for most of its history. It was roughly rectangular in shape: stretching from the foothills of the </w:t>
+      </w:r>
+      <w:hyperlink r:id="rId9" w:tooltip="Grey Mountains" w:history="1">
+        <w:r>
+          <w:rPr>
+            <w:rStyle w:val="Hyperlink"/>
+            <w:rFonts w:ascii="trebuchet ms" w:hAnsi="trebuchet ms"/>
+            <w:color w:val="0000AA"/>
+            <w:sz w:val="24"/>
+            <w:szCs w:val="24"/>
+          </w:rPr>
+          <w:t>Grey Mountains</w:t>
+        </w:r>
+      </w:hyperlink>
+      <w:r>
+        <w:rPr>
+          <w:rFonts w:ascii="trebuchet ms" w:hAnsi="trebuchet ms"/>
+          <w:color w:val="000000"/>
+          <w:sz w:val="24"/>
+          <w:szCs w:val="24"/>
+        </w:rPr>
+        <w:t> in the north to the </w:t>
+      </w:r>
+      <w:hyperlink r:id="rId10" w:tooltip="North Undeep" w:history="1">
+        <w:r>
+          <w:rPr>
+            <w:rStyle w:val="Hyperlink"/>
+            <w:rFonts w:ascii="trebuchet ms" w:hAnsi="trebuchet ms"/>
+            <w:color w:val="0000AA"/>
+            <w:sz w:val="24"/>
+            <w:szCs w:val="24"/>
+          </w:rPr>
+          <w:t xml:space="preserve">North </w:t>
+        </w:r>
+        <w:proofErr w:type="spellStart"/>
+        <w:r>
+          <w:rPr>
+            <w:rStyle w:val="Hyperlink"/>
+            <w:rFonts w:ascii="trebuchet ms" w:hAnsi="trebuchet ms"/>
+            <w:color w:val="0000AA"/>
+            <w:sz w:val="24"/>
+            <w:szCs w:val="24"/>
+          </w:rPr>
+          <w:t>Undeep</w:t>
+        </w:r>
+        <w:proofErr w:type="spellEnd"/>
+      </w:hyperlink>
+      <w:r>
+        <w:rPr>
+          <w:rFonts w:ascii="trebuchet ms" w:hAnsi="trebuchet ms"/>
+          <w:color w:val="000000"/>
+          <w:sz w:val="24"/>
+          <w:szCs w:val="24"/>
+        </w:rPr>
+        <w:t> in the south, and from the east edge of the vale of </w:t>
+      </w:r>
+      <w:hyperlink r:id="rId11" w:tooltip="Anduin" w:history="1">
+        <w:proofErr w:type="spellStart"/>
+        <w:r>
+          <w:rPr>
+            <w:rStyle w:val="Hyperlink"/>
+            <w:rFonts w:ascii="trebuchet ms" w:hAnsi="trebuchet ms"/>
+            <w:color w:val="0000AA"/>
+            <w:sz w:val="24"/>
+            <w:szCs w:val="24"/>
+          </w:rPr>
+          <w:t>Anduin</w:t>
+        </w:r>
+        <w:proofErr w:type="spellEnd"/>
+      </w:hyperlink>
+      <w:r>
+        <w:rPr>
+          <w:rFonts w:ascii="trebuchet ms" w:hAnsi="trebuchet ms"/>
+          <w:color w:val="000000"/>
+          <w:sz w:val="24"/>
+          <w:szCs w:val="24"/>
+        </w:rPr>
+        <w:t> to </w:t>
+      </w:r>
+      <w:hyperlink r:id="rId12" w:tooltip="Lonely Mountain" w:history="1">
+        <w:proofErr w:type="spellStart"/>
+        <w:r>
+          <w:rPr>
+            <w:rStyle w:val="Hyperlink"/>
+            <w:rFonts w:ascii="trebuchet ms" w:hAnsi="trebuchet ms"/>
+            <w:color w:val="0000AA"/>
+            <w:sz w:val="24"/>
+            <w:szCs w:val="24"/>
+          </w:rPr>
+          <w:t>Erebor</w:t>
+        </w:r>
+        <w:proofErr w:type="spellEnd"/>
+      </w:hyperlink>
+      <w:r>
+        <w:rPr>
+          <w:rFonts w:ascii="trebuchet ms" w:hAnsi="trebuchet ms"/>
+          <w:color w:val="000000"/>
+          <w:sz w:val="24"/>
+          <w:szCs w:val="24"/>
+        </w:rPr>
+        <w:t>.</w:t>
+      </w:r>
+    </w:p>
+    <w:p>
+      <w:pPr>
+        <w:pStyle w:val="NormalWeb"/>
+        <w:shd w:val="clear" w:color="auto" w:fill="FFFFFF"/>
+        <w:spacing w:before="192" w:beforeAutospacing="0" w:after="192" w:afterAutospacing="0" w:line="336" w:lineRule="atLeast"/>
+        <w:rPr>
+          <w:rFonts w:ascii="trebuchet ms" w:hAnsi="trebuchet ms"/>
+          <w:color w:val="000000"/>
+          <w:sz w:val="24"/>
+          <w:szCs w:val="24"/>
+        </w:rPr>
+      </w:pPr>
+      <w:proofErr w:type="gramStart"/>
+      <w:r>
+        <w:rPr>
+          <w:rFonts w:ascii="trebuchet ms" w:hAnsi="trebuchet ms"/>
+          <w:color w:val="000000"/>
+          <w:sz w:val="24"/>
+          <w:szCs w:val="24"/>
+        </w:rPr>
+        <w:t>It was bisected by the ancient </w:t>
+      </w:r>
+      <w:hyperlink r:id="rId13" w:tooltip="Old Forest Road" w:history="1">
+        <w:r>
+          <w:rPr>
+            <w:rStyle w:val="Hyperlink"/>
+            <w:rFonts w:ascii="trebuchet ms" w:hAnsi="trebuchet ms"/>
+            <w:color w:val="0000AA"/>
+            <w:sz w:val="24"/>
+            <w:szCs w:val="24"/>
+          </w:rPr>
+          <w:t>Old Forest Road</w:t>
+        </w:r>
+        <w:proofErr w:type="gramEnd"/>
+      </w:hyperlink>
+      <w:r>
+        <w:rPr>
+          <w:rFonts w:ascii="trebuchet ms" w:hAnsi="trebuchet ms"/>
+          <w:color w:val="000000"/>
+          <w:sz w:val="24"/>
+          <w:szCs w:val="24"/>
+        </w:rPr>
+        <w:t>. Later, when this road became unusable, a second path through the forest was made to the north. Between the two paths lay the </w:t>
+      </w:r>
+      <w:hyperlink r:id="rId14" w:tooltip="Mountains of Mirkwood" w:history="1">
+        <w:r>
+          <w:rPr>
+            <w:rStyle w:val="Hyperlink"/>
+            <w:rFonts w:ascii="trebuchet ms" w:hAnsi="trebuchet ms"/>
+            <w:color w:val="0000AA"/>
+            <w:sz w:val="24"/>
+            <w:szCs w:val="24"/>
+          </w:rPr>
+          <w:t xml:space="preserve">Mountains of </w:t>
+        </w:r>
+        <w:proofErr w:type="spellStart"/>
+        <w:r>
+          <w:rPr>
+            <w:rStyle w:val="Hyperlink"/>
+            <w:rFonts w:ascii="trebuchet ms" w:hAnsi="trebuchet ms"/>
+            <w:color w:val="0000AA"/>
+            <w:sz w:val="24"/>
+            <w:szCs w:val="24"/>
+          </w:rPr>
+          <w:t>Mirkwood</w:t>
+        </w:r>
+        <w:proofErr w:type="spellEnd"/>
+      </w:hyperlink>
+      <w:r>
+        <w:rPr>
+          <w:rFonts w:ascii="trebuchet ms" w:hAnsi="trebuchet ms"/>
+          <w:color w:val="000000"/>
+          <w:sz w:val="24"/>
+          <w:szCs w:val="24"/>
+        </w:rPr>
+        <w:t>. The </w:t>
+      </w:r>
+      <w:hyperlink r:id="rId15" w:tooltip="Forest River" w:history="1">
+        <w:r>
+          <w:rPr>
+            <w:rStyle w:val="Hyperlink"/>
+            <w:rFonts w:ascii="trebuchet ms" w:hAnsi="trebuchet ms"/>
+            <w:color w:val="0000AA"/>
+            <w:sz w:val="24"/>
+            <w:szCs w:val="24"/>
+          </w:rPr>
+          <w:t>Forest River</w:t>
+        </w:r>
+      </w:hyperlink>
+      <w:r>
+        <w:rPr>
+          <w:rFonts w:ascii="trebuchet ms" w:hAnsi="trebuchet ms"/>
+          <w:color w:val="000000"/>
+          <w:sz w:val="24"/>
+          <w:szCs w:val="24"/>
+        </w:rPr>
+        <w:t> cut through the forest's northern end from its source in the western Grey Mountains, joined in the centre by the </w:t>
+      </w:r>
+      <w:hyperlink r:id="rId16" w:tooltip="Enchanted River" w:history="1">
+        <w:r>
+          <w:rPr>
+            <w:rStyle w:val="Hyperlink"/>
+            <w:rFonts w:ascii="trebuchet ms" w:hAnsi="trebuchet ms"/>
+            <w:color w:val="0000AA"/>
+            <w:sz w:val="24"/>
+            <w:szCs w:val="24"/>
+          </w:rPr>
+          <w:t>Enchanted River</w:t>
+        </w:r>
+      </w:hyperlink>
+      <w:proofErr w:type="gramStart"/>
+      <w:r>
+        <w:rPr>
+          <w:rFonts w:ascii="trebuchet ms" w:hAnsi="trebuchet ms"/>
+          <w:color w:val="000000"/>
+          <w:sz w:val="24"/>
+          <w:szCs w:val="24"/>
+        </w:rPr>
+        <w:t> which</w:t>
+      </w:r>
+      <w:proofErr w:type="gramEnd"/>
+      <w:r>
+        <w:rPr>
+          <w:rFonts w:ascii="trebuchet ms" w:hAnsi="trebuchet ms"/>
+          <w:color w:val="000000"/>
+          <w:sz w:val="24"/>
+          <w:szCs w:val="24"/>
+        </w:rPr>
+        <w:t xml:space="preserve"> flowed north from the Mountains of </w:t>
+      </w:r>
+      <w:proofErr w:type="spellStart"/>
+      <w:r>
+        <w:rPr>
+          <w:rFonts w:ascii="trebuchet ms" w:hAnsi="trebuchet ms"/>
+          <w:color w:val="000000"/>
+          <w:sz w:val="24"/>
+          <w:szCs w:val="24"/>
+        </w:rPr>
+        <w:t>Mirkwood</w:t>
+      </w:r>
+      <w:proofErr w:type="spellEnd"/>
+      <w:r>
+        <w:rPr>
+          <w:rFonts w:ascii="trebuchet ms" w:hAnsi="trebuchet ms"/>
+          <w:color w:val="000000"/>
+          <w:sz w:val="24"/>
+          <w:szCs w:val="24"/>
+        </w:rPr>
+        <w:t>.</w:t>
+      </w:r>
+    </w:p>
+    <w:p>
+      <w:pPr>
+        <w:shd w:val="clear" w:color="auto" w:fill="F9F9F9"/>
+        <w:jc w:val="center"/>
+        <w:rPr>
+          <w:rFonts w:ascii="trebuchet ms" w:eastAsia="Times New Roman" w:hAnsi="trebuchet ms" w:cs="Times New Roman"/>
+          <w:color w:val="000000"/>
+          <w:sz w:val="23"/>
+          <w:szCs w:val="23"/>
+        </w:rPr>
+      </w:pPr>
+      <w:r>
+        <w:rPr>
+          <w:rFonts w:ascii="trebuchet ms" w:eastAsia="Times New Roman" w:hAnsi="trebuchet ms" w:cs="Times New Roman"/>
+          <w:noProof/>
+          <w:color w:val="0000AA"/>
+          <w:sz w:val="23"/>
+          <w:szCs w:val="23"/>
+          <w:lang w:val="en-US"/>
+        </w:rPr>
+        <w:drawing>
+          <wp:inline distT="0" distB="0" distL="0" distR="0" wp14:anchorId="2003F543" wp14:editId="28269AF8">
+            <wp:extent cx="2286000" cy="1828800"/>
+            <wp:effectExtent l="0" t="0" r="0" b="0"/>
+            <wp:docPr id="1" name="Picture 1" descr="http://tolkiengateway.net/w/images/thumb/9/98/J.R.R._Tolkien_-_Map_of_Wilderland.jpg/180px-J.R.R._Tolkien_-_Map_of_Wilderland.jpg">
+              <a:hlinkClick xmlns:a="http://schemas.openxmlformats.org/drawingml/2006/main" r:id="rId17"/>
+            </wp:docPr>
+            <wp:cNvGraphicFramePr>
+              <a:graphicFrameLocks xmlns:a="http://schemas.openxmlformats.org/drawingml/2006/main" noChangeAspect="1"/>
+            </wp:cNvGraphicFramePr>
+            <a:graphic xmlns:a="http://schemas.openxmlformats.org/drawingml/2006/main">
+              <a:graphicData uri="http://schemas.openxmlformats.org/drawingml/2006/picture">
+                <pic:pic xmlns:pic="http://schemas.openxmlformats.org/drawingml/2006/picture">
+                  <pic:nvPicPr>
+                    <pic:cNvPr id="0" name="Picture 1" descr="http://tolkiengateway.net/w/images/thumb/9/98/J.R.R._Tolkien_-_Map_of_Wilderland.jpg/180px-J.R.R._Tolkien_-_Map_of_Wilderland.jpg">
+                      <a:hlinkClick r:id="rId17"/>
+                    </pic:cNvPr>
+                    <pic:cNvPicPr>
+                      <a:picLocks noChangeAspect="1" noChangeArrowheads="1"/>
+                    </pic:cNvPicPr>
+                  </pic:nvPicPr>
+                  <pic:blipFill>
+                    <a:blip r:embed="rId18">
+                      <a:extLst>
+                        <a:ext uri="{28A0092B-C50C-407E-A947-70E740481C1C}">
+                          <a14:useLocalDpi xmlns:a14="http://schemas.microsoft.com/office/drawing/2010/main" val="0"/>
+                        </a:ext>
+                      </a:extLst>
+                    </a:blip>
+                    <a:srcRect/>
+                    <a:stretch>
+                      <a:fillRect/>
+                    </a:stretch>
+                  </pic:blipFill>
+                  <pic:spPr bwMode="auto">
+                    <a:xfrm>
+                      <a:off x="0" y="0"/>
+                      <a:ext cx="2286000" cy="1828800"/>
+                    </a:xfrm>
+                    <a:prstGeom prst="rect">
+                      <a:avLst/>
+                    </a:prstGeom>
+                    <a:noFill/>
+                    <a:ln>
+                      <a:noFill/>
+                    </a:ln>
+                  </pic:spPr>
+                </pic:pic>
+              </a:graphicData>
+            </a:graphic>
+          </wp:inline>
+        </w:drawing>
+      </w:r>
+    </w:p>
+    <w:p>
+      <w:pPr>
+        <w:shd w:val="clear" w:color="auto" w:fill="F9F9F9"/>
+        <w:spacing w:line="336" w:lineRule="atLeast"/>
+        <w:jc w:val="center"/>
+        <w:rPr>
+          <w:rFonts w:ascii="trebuchet ms" w:eastAsia="Times New Roman" w:hAnsi="trebuchet ms" w:cs="Times New Roman"/>
+          <w:color w:val="000000"/>
+          <w:sz w:val="20"/>
+          <w:szCs w:val="20"/>
+        </w:rPr>
+      </w:pPr>
+      <w:r>
+        <w:rPr>
+          <w:rFonts w:ascii="trebuchet ms" w:eastAsia="Times New Roman" w:hAnsi="trebuchet ms" w:cs="Times New Roman"/>
+          <w:noProof/>
+          <w:color w:val="0000AA"/>
+          <w:lang w:val="en-US"/>
+        </w:rPr>
+        <w:drawing>
+          <wp:inline distT="0" distB="0" distL="0" distR="0" wp14:anchorId="52E4DD03" wp14:editId="774F94D8">
+            <wp:extent cx="190500" cy="139700"/>
+            <wp:effectExtent l="0" t="0" r="12700" b="12700"/>
+            <wp:docPr id="2" name="Picture 2" descr="http://tolkiengateway.net/w/skins/common/images/magnify-clip.png">
+              <a:hlinkClick xmlns:a="http://schemas.openxmlformats.org/drawingml/2006/main" r:id="rId17" tooltip="&quot;Enlarge&quot;"/>
+            </wp:docPr>
+            <wp:cNvGraphicFramePr>
+              <a:graphicFrameLocks xmlns:a="http://schemas.openxmlformats.org/drawingml/2006/main" noChangeAspect="1"/>
+            </wp:cNvGraphicFramePr>
+            <a:graphic xmlns:a="http://schemas.openxmlformats.org/drawingml/2006/main">
+              <a:graphicData uri="http://schemas.openxmlformats.org/drawingml/2006/picture">
+                <pic:pic xmlns:pic="http://schemas.openxmlformats.org/drawingml/2006/picture">
+                  <pic:nvPicPr>
+                    <pic:cNvPr id="0" name="Picture 2" descr="http://tolkiengateway.net/w/skins/common/images/magnify-clip.png">
+                      <a:hlinkClick r:id="rId17" tooltip="&quot;Enlarge&quot;"/>
+                    </pic:cNvPr>
+                    <pic:cNvPicPr>
+                      <a:picLocks noChangeAspect="1" noChangeArrowheads="1"/>
+                    </pic:cNvPicPr>
+                  </pic:nvPicPr>
+                  <pic:blipFill>
+                    <a:blip r:embed="rId19">
+                      <a:extLst>
+                        <a:ext uri="{28A0092B-C50C-407E-A947-70E740481C1C}">
+                          <a14:useLocalDpi xmlns:a14="http://schemas.microsoft.com/office/drawing/2010/main" val="0"/>
+                        </a:ext>
+                      </a:extLst>
+                    </a:blip>
+                    <a:srcRect/>
+                    <a:stretch>
+                      <a:fillRect/>
+                    </a:stretch>
+                  </pic:blipFill>
+                  <pic:spPr bwMode="auto">
+                    <a:xfrm>
+                      <a:off x="0" y="0"/>
+                      <a:ext cx="190500" cy="139700"/>
+                    </a:xfrm>
+                    <a:prstGeom prst="rect">
+                      <a:avLst/>
+                    </a:prstGeom>
+                    <a:noFill/>
+                    <a:ln>
+                      <a:noFill/>
+                    </a:ln>
+                  </pic:spPr>
+                </pic:pic>
+              </a:graphicData>
+            </a:graphic>
+          </wp:inline>
+        </w:drawing>
+      </w:r>
+    </w:p>
+    <w:p>
+      <w:pPr>
+        <w:shd w:val="clear" w:color="auto" w:fill="F9F9F9"/>
+        <w:spacing w:line="336" w:lineRule="atLeast"/>
+        <w:jc w:val="left"/>
+        <w:rPr>
+          <w:rFonts w:ascii="trebuchet ms" w:eastAsia="Times New Roman" w:hAnsi="trebuchet ms" w:cs="Times New Roman"/>
+          <w:color w:val="000000"/>
+          <w:sz w:val="21"/>
+          <w:szCs w:val="21"/>
+        </w:rPr>
+      </w:pPr>
+      <w:r>
+        <w:rPr>
+          <w:rFonts w:ascii="trebuchet ms" w:eastAsia="Times New Roman" w:hAnsi="trebuchet ms" w:cs="Times New Roman"/>
+          <w:color w:val="000000"/>
+          <w:sz w:val="21"/>
+          <w:szCs w:val="21"/>
+        </w:rPr>
+        <w:lastRenderedPageBreak/>
+        <w:t>Map of </w:t>
+      </w:r>
+      <w:r>
+        <w:rPr>
+          <w:rFonts w:ascii="trebuchet ms" w:eastAsia="Times New Roman" w:hAnsi="trebuchet ms" w:cs="Times New Roman"/>
+          <w:color w:val="000000"/>
+          <w:sz w:val="21"/>
+          <w:szCs w:val="21"/>
+        </w:rPr>
+        <w:fldChar w:fldCharType="begin"/>
+      </w:r>
+      <w:r>
+        <w:rPr>
+          <w:rFonts w:ascii="trebuchet ms" w:eastAsia="Times New Roman" w:hAnsi="trebuchet ms" w:cs="Times New Roman"/>
+          <w:color w:val="000000"/>
+          <w:sz w:val="21"/>
+          <w:szCs w:val="21"/>
+        </w:rPr>
+        <w:instrText xml:space="preserve"> HYPERLINK "http://tolkiengateway.net/wiki/Rhovanion" \o "Rhovanion" </w:instrText>
+      </w:r>
+      <w:r>
+        <w:rPr>
+          <w:rFonts w:ascii="trebuchet ms" w:eastAsia="Times New Roman" w:hAnsi="trebuchet ms" w:cs="Times New Roman"/>
+          <w:color w:val="000000"/>
+          <w:sz w:val="21"/>
+          <w:szCs w:val="21"/>
+        </w:rPr>
+      </w:r>
+      <w:r>
+        <w:rPr>
+          <w:rFonts w:ascii="trebuchet ms" w:eastAsia="Times New Roman" w:hAnsi="trebuchet ms" w:cs="Times New Roman"/>
+          <w:color w:val="000000"/>
+          <w:sz w:val="21"/>
+          <w:szCs w:val="21"/>
+        </w:rPr>
+        <w:fldChar w:fldCharType="separate"/>
+      </w:r>
+      <w:r>
+        <w:rPr>
+          <w:rStyle w:val="Hyperlink"/>
+          <w:rFonts w:ascii="trebuchet ms" w:eastAsia="Times New Roman" w:hAnsi="trebuchet ms" w:cs="Times New Roman"/>
+          <w:color w:val="0000AA"/>
+          <w:sz w:val="21"/>
+          <w:szCs w:val="21"/>
+        </w:rPr>
+        <w:t>Wilderland</w:t>
+      </w:r>
+      <w:r>
+        <w:rPr>
+          <w:rFonts w:ascii="trebuchet ms" w:eastAsia="Times New Roman" w:hAnsi="trebuchet ms" w:cs="Times New Roman"/>
+          <w:color w:val="000000"/>
+          <w:sz w:val="21"/>
+          <w:szCs w:val="21"/>
+        </w:rPr>
+        <w:fldChar w:fldCharType="end"/>
+      </w:r>
+      <w:r>
+        <w:rPr>
+          <w:rFonts w:ascii="trebuchet ms" w:eastAsia="Times New Roman" w:hAnsi="trebuchet ms" w:cs="Times New Roman"/>
+          <w:color w:val="000000"/>
+          <w:sz w:val="21"/>
+          <w:szCs w:val="21"/>
+        </w:rPr>
+        <w:t> by </w:t>
+      </w:r>
+      <w:r>
+        <w:rPr>
+          <w:rFonts w:ascii="trebuchet ms" w:eastAsia="Times New Roman" w:hAnsi="trebuchet ms" w:cs="Times New Roman"/>
+          <w:color w:val="000000"/>
+          <w:sz w:val="21"/>
+          <w:szCs w:val="21"/>
+        </w:rPr>
+        <w:fldChar w:fldCharType="begin"/>
+      </w:r>
+      <w:r>
+        <w:rPr>
+          <w:rFonts w:ascii="trebuchet ms" w:eastAsia="Times New Roman" w:hAnsi="trebuchet ms" w:cs="Times New Roman"/>
+          <w:color w:val="000000"/>
+          <w:sz w:val="21"/>
+          <w:szCs w:val="21"/>
+        </w:rPr>
+        <w:instrText xml:space="preserve"> HYPERLINK "http://tolkiengateway.net/wiki/J.R.R._Tolkien" \o "J.R.R. Tolkien" </w:instrText>
+      </w:r>
+      <w:r>
+        <w:rPr>
+          <w:rFonts w:ascii="trebuchet ms" w:eastAsia="Times New Roman" w:hAnsi="trebuchet ms" w:cs="Times New Roman"/>
+          <w:color w:val="000000"/>
+          <w:sz w:val="21"/>
+          <w:szCs w:val="21"/>
+        </w:rPr>
+      </w:r>
+      <w:r>
+        <w:rPr>
+          <w:rFonts w:ascii="trebuchet ms" w:eastAsia="Times New Roman" w:hAnsi="trebuchet ms" w:cs="Times New Roman"/>
+          <w:color w:val="000000"/>
+          <w:sz w:val="21"/>
+          <w:szCs w:val="21"/>
+        </w:rPr>
+        <w:fldChar w:fldCharType="separate"/>
+      </w:r>
+      <w:r>
+        <w:rPr>
+          <w:rStyle w:val="Hyperlink"/>
+          <w:rFonts w:ascii="trebuchet ms" w:eastAsia="Times New Roman" w:hAnsi="trebuchet ms" w:cs="Times New Roman"/>
+          <w:color w:val="0000AA"/>
+          <w:sz w:val="21"/>
+          <w:szCs w:val="21"/>
+        </w:rPr>
+        <w:t>J.R.R. Tolkien</w:t>
+      </w:r>
+      <w:r>
+        <w:rPr>
+          <w:rFonts w:ascii="trebuchet ms" w:eastAsia="Times New Roman" w:hAnsi="trebuchet ms" w:cs="Times New Roman"/>
+          <w:color w:val="000000"/>
+          <w:sz w:val="21"/>
+          <w:szCs w:val="21"/>
+        </w:rPr>
+        <w:fldChar w:fldCharType="end"/>
+      </w:r>
+      <w:r>
+        <w:rPr>
+          <w:rFonts w:ascii="trebuchet ms" w:eastAsia="Times New Roman" w:hAnsi="trebuchet ms" w:cs="Times New Roman"/>
+          <w:color w:val="000000"/>
+          <w:sz w:val="21"/>
+          <w:szCs w:val="21"/>
+        </w:rPr>
+        <w:t> showing the northern part of Mirkwood.</w:t>
+      </w:r>
+    </w:p>
+    <w:p>
+      <w:pPr>
+        <w:pStyle w:val="NormalWeb"/>
+        <w:shd w:val="clear" w:color="auto" w:fill="FFFFFF"/>
+        <w:spacing w:before="192" w:beforeAutospacing="0" w:after="192" w:afterAutospacing="0" w:line="336" w:lineRule="atLeast"/>
+        <w:rPr>
+          <w:rFonts w:ascii="trebuchet ms" w:hAnsi="trebuchet ms"/>
+          <w:color w:val="000000"/>
+          <w:sz w:val="24"/>
+          <w:szCs w:val="24"/>
+        </w:rPr>
+      </w:pPr>
+      <w:r>
+        <w:rPr>
+          <w:rFonts w:ascii="trebuchet ms" w:hAnsi="trebuchet ms"/>
+          <w:color w:val="000000"/>
+          <w:sz w:val="24"/>
+          <w:szCs w:val="24"/>
+        </w:rPr>
+        <w:t>South of the Old Forest road the </w:t>
+      </w:r>
+      <w:hyperlink r:id="rId20" w:tooltip="East Bight" w:history="1">
+        <w:r>
+          <w:rPr>
+            <w:rStyle w:val="Hyperlink"/>
+            <w:rFonts w:ascii="trebuchet ms" w:hAnsi="trebuchet ms"/>
+            <w:color w:val="0000AA"/>
+            <w:sz w:val="24"/>
+            <w:szCs w:val="24"/>
+          </w:rPr>
+          <w:t>East Bight</w:t>
+        </w:r>
+      </w:hyperlink>
+      <w:r>
+        <w:rPr>
+          <w:rFonts w:ascii="trebuchet ms" w:hAnsi="trebuchet ms"/>
+          <w:color w:val="000000"/>
+          <w:sz w:val="24"/>
+          <w:szCs w:val="24"/>
+        </w:rPr>
+        <w:t> created the </w:t>
+      </w:r>
+      <w:r>
+        <w:rPr>
+          <w:rFonts w:ascii="trebuchet ms" w:hAnsi="trebuchet ms"/>
+          <w:i/>
+          <w:iCs/>
+          <w:color w:val="000000"/>
+          <w:sz w:val="24"/>
+          <w:szCs w:val="24"/>
+        </w:rPr>
+        <w:t>Narrows of the Forest</w:t>
+      </w:r>
+      <w:r>
+        <w:rPr>
+          <w:rFonts w:ascii="trebuchet ms" w:hAnsi="trebuchet ms"/>
+          <w:color w:val="000000"/>
+          <w:sz w:val="24"/>
+          <w:szCs w:val="24"/>
+        </w:rPr>
+        <w:t>, only one hundred miles across. South and west of the narrows was the a hill called </w:t>
+      </w:r>
+      <w:hyperlink r:id="rId21" w:tooltip="Amon Lanc" w:history="1">
+        <w:proofErr w:type="spellStart"/>
+        <w:r>
+          <w:rPr>
+            <w:rStyle w:val="Hyperlink"/>
+            <w:rFonts w:ascii="trebuchet ms" w:hAnsi="trebuchet ms"/>
+            <w:color w:val="0000AA"/>
+            <w:sz w:val="24"/>
+            <w:szCs w:val="24"/>
+          </w:rPr>
+          <w:t>Amon</w:t>
+        </w:r>
+        <w:proofErr w:type="spellEnd"/>
+        <w:r>
+          <w:rPr>
+            <w:rStyle w:val="Hyperlink"/>
+            <w:rFonts w:ascii="trebuchet ms" w:hAnsi="trebuchet ms"/>
+            <w:color w:val="0000AA"/>
+            <w:sz w:val="24"/>
+            <w:szCs w:val="24"/>
+          </w:rPr>
+          <w:t xml:space="preserve"> </w:t>
+        </w:r>
+        <w:proofErr w:type="spellStart"/>
+        <w:r>
+          <w:rPr>
+            <w:rStyle w:val="Hyperlink"/>
+            <w:rFonts w:ascii="trebuchet ms" w:hAnsi="trebuchet ms"/>
+            <w:color w:val="0000AA"/>
+            <w:sz w:val="24"/>
+            <w:szCs w:val="24"/>
+          </w:rPr>
+          <w:t>Lanc</w:t>
+        </w:r>
+        <w:proofErr w:type="spellEnd"/>
+      </w:hyperlink>
+      <w:r>
+        <w:rPr>
+          <w:rFonts w:ascii="trebuchet ms" w:hAnsi="trebuchet ms"/>
+          <w:color w:val="000000"/>
+          <w:sz w:val="24"/>
+          <w:szCs w:val="24"/>
+        </w:rPr>
+        <w:t>.”</w:t>
+      </w:r>
+    </w:p>
+    <w:p>
+      <w:pPr>
+        <w:pStyle w:val="NormalWeb"/>
+        <w:shd w:val="clear" w:color="auto" w:fill="FFFFFF"/>
+        <w:spacing w:before="192" w:beforeAutospacing="0" w:after="192" w:afterAutospacing="0" w:line="336" w:lineRule="atLeast"/>
+        <w:rPr>
+          <w:rFonts w:ascii="trebuchet ms" w:hAnsi="trebuchet ms"/>
+          <w:color w:val="000000"/>
+          <w:sz w:val="24"/>
+          <w:szCs w:val="24"/>
+        </w:rPr>
+      </w:pPr>
+      <w:r>
+        <w:rPr>
+          <w:rFonts w:ascii="trebuchet ms" w:hAnsi="trebuchet ms"/>
+          <w:color w:val="000000"/>
+          <w:sz w:val="24"/>
+          <w:szCs w:val="24"/>
+        </w:rPr>
+        <w:t>Cited- tolkiengateway.net</w:t>
+      </w:r>
+    </w:p>
+    <w:p>
+      <w:pPr>
+        <w:rPr>
+          <w:i/>
+          <w:iCs/>
+          <w:color w:val="008000"/>
+        </w:rPr>
+      </w:pPr>
+    </w:p>
+    <w:p>
+      <w:pPr>
+        <w:rPr>
+          <w:i/>
+          <w:iCs/>
+          <w:color w:val="008000"/>
+        </w:rPr>
+      </w:pPr>
+      <w:r>
+        <w:rPr>
+          <w:i/>
+          <w:iCs/>
+          <w:color w:val="008000"/>
+        </w:rPr>
+        <w:t>The apllication makes use of TTY prompt to manage the multiple choices and then guides the terminal to the next block of text and another prompt and so on.</w:t>
+      </w:r>
+    </w:p>
+    <w:p>
+      <w:pPr>
+        <w:rPr>
+          <w:i/>
+          <w:iCs/>
+          <w:color w:val="008000"/>
+        </w:rPr>
+      </w:pPr>
+      <w:r>
+        <w:rPr>
+          <w:i/>
+          <w:iCs/>
+          <w:color w:val="008000"/>
+        </w:rPr>
+        <w:t>A random number generator and a loop simulates a dice roll.</w:t>
+      </w:r>
+    </w:p>
+    <w:p>
+      <w:pPr>
+        <w:rPr>
+          <w:i/>
+          <w:iCs/>
+          <w:color w:val="008000"/>
+        </w:rPr>
+      </w:pPr>
+      <w:r>
+        <w:rPr>
+          <w:i/>
+          <w:iCs/>
+          <w:color w:val="008000"/>
+        </w:rPr>
+        <w:t>User will be aksed their name, be presented with a story and then multiple choices which determine the route the story takes through the control flow.</w:t>
+      </w:r>
+    </w:p>
+    <w:p>
+      <w:pPr>
+        <w:rPr>
+          <w:i/>
+          <w:iCs/>
+          <w:color w:val="008000"/>
+        </w:rPr>
+      </w:pPr>
+      <w:r>
+        <w:rPr>
+          <w:i/>
+          <w:iCs/>
+          <w:color w:val="008000"/>
+        </w:rPr>
+        <w:t>Target audience would be young teens.</w:t>
+      </w:r>
+    </w:p>
+    <w:p>
+      <w:pPr>
+        <w:rPr>
+          <w:i/>
+          <w:iCs/>
+          <w:color w:val="008000"/>
+        </w:rPr>
+      </w:pPr>
+      <w:r>
+        <w:rPr>
+          <w:i/>
+          <w:iCs/>
+          <w:color w:val="008000"/>
+        </w:rPr>
+        <w:t>The audience will be aksed their name, be presented with a story and then multiple choices which determine the route the story takes through the control flow.</w:t>
+      </w:r>
     </w:p>
     <w:p>
       <w:pPr>
@@ -1273,11 +2020,2407 @@
       </w:pPr>
       <w:r>
         <w:rPr>
+          <w:i/>
+          <w:iCs/>
+          <w:color w:val="008000"/>
+        </w:rPr>
+        <w:t xml:space="preserve"> </w:t>
+      </w:r>
+      <w:r>
+        <w:rPr>
           <w:rFonts w:asciiTheme="minorHAnsi" w:hAnsiTheme="minorHAnsi"/>
           <w:smallCaps/>
           <w:sz w:val="28"/>
           <w:szCs w:val="28"/>
         </w:rPr>
+        <w:t xml:space="preserve">Features </w:t>
+      </w:r>
+    </w:p>
+    <w:p>
+      <w:pPr>
+        <w:pStyle w:val="ListParagraph"/>
+        <w:numPr>
+          <w:ilvl w:val="0"/>
+          <w:numId w:val="3"/>
+        </w:numPr>
+        <w:rPr>
+          <w:i/>
+          <w:iCs/>
+          <w:color w:val="008000"/>
+        </w:rPr>
+      </w:pPr>
+      <w:r>
+        <w:rPr>
+          <w:i/>
+          <w:iCs/>
+          <w:color w:val="008000"/>
+        </w:rPr>
+        <w:t>The apllication makes use of TTY prompt to manage the multiple choices and then guides the terminal to the next block of text and another prompt and so on.</w:t>
+      </w:r>
+    </w:p>
+    <w:p>
+      <w:pPr>
+        <w:pStyle w:val="ListParagraph"/>
+        <w:numPr>
+          <w:ilvl w:val="0"/>
+          <w:numId w:val="3"/>
+        </w:numPr>
+        <w:shd w:val="clear" w:color="auto" w:fill="1E1E1E"/>
+        <w:spacing w:after="0" w:line="270" w:lineRule="atLeast"/>
+        <w:jc w:val="left"/>
+        <w:rPr>
+          <w:rFonts w:ascii="Monaco" w:eastAsia="Times New Roman" w:hAnsi="Monaco" w:cs="Times New Roman"/>
+          <w:color w:val="D4D4D4"/>
+          <w:sz w:val="18"/>
+          <w:szCs w:val="18"/>
+          <w:lang w:val="en-AU"/>
+        </w:rPr>
+      </w:pPr>
+      <w:proofErr w:type="gramStart"/>
+      <w:r>
+        <w:rPr>
+          <w:rFonts w:ascii="Monaco" w:eastAsia="Times New Roman" w:hAnsi="Monaco" w:cs="Times New Roman"/>
+          <w:color w:val="DCDCAA"/>
+          <w:sz w:val="18"/>
+          <w:szCs w:val="18"/>
+          <w:lang w:val="en-AU"/>
+        </w:rPr>
+        <w:t>puts</w:t>
+      </w:r>
+      <w:proofErr w:type="gramEnd"/>
+      <w:r>
+        <w:rPr>
+          <w:rFonts w:ascii="Monaco" w:eastAsia="Times New Roman" w:hAnsi="Monaco" w:cs="Times New Roman"/>
+          <w:color w:val="D4D4D4"/>
+          <w:sz w:val="18"/>
+          <w:szCs w:val="18"/>
+          <w:lang w:val="en-AU"/>
+        </w:rPr>
+        <w:t xml:space="preserve"> </w:t>
+      </w:r>
+      <w:r>
+        <w:rPr>
+          <w:rFonts w:ascii="Monaco" w:eastAsia="Times New Roman" w:hAnsi="Monaco" w:cs="Times New Roman"/>
+          <w:color w:val="CE9178"/>
+          <w:sz w:val="18"/>
+          <w:szCs w:val="18"/>
+          <w:lang w:val="en-AU"/>
+        </w:rPr>
+        <w:t xml:space="preserve">"The road forks here brave </w:t>
+      </w:r>
+      <w:r>
+        <w:rPr>
+          <w:rFonts w:ascii="Monaco" w:eastAsia="Times New Roman" w:hAnsi="Monaco" w:cs="Times New Roman"/>
+          <w:color w:val="569CD6"/>
+          <w:sz w:val="18"/>
+          <w:szCs w:val="18"/>
+          <w:lang w:val="en-AU"/>
+        </w:rPr>
+        <w:t>#{</w:t>
+      </w:r>
+      <w:r>
+        <w:rPr>
+          <w:rFonts w:ascii="Monaco" w:eastAsia="Times New Roman" w:hAnsi="Monaco" w:cs="Times New Roman"/>
+          <w:color w:val="9CDCFE"/>
+          <w:sz w:val="18"/>
+          <w:szCs w:val="18"/>
+          <w:lang w:val="en-AU"/>
+        </w:rPr>
+        <w:t>name</w:t>
+      </w:r>
+      <w:r>
+        <w:rPr>
+          <w:rFonts w:ascii="Monaco" w:eastAsia="Times New Roman" w:hAnsi="Monaco" w:cs="Times New Roman"/>
+          <w:color w:val="569CD6"/>
+          <w:sz w:val="18"/>
+          <w:szCs w:val="18"/>
+          <w:lang w:val="en-AU"/>
+        </w:rPr>
+        <w:t>}</w:t>
+      </w:r>
+      <w:r>
+        <w:rPr>
+          <w:rFonts w:ascii="Monaco" w:eastAsia="Times New Roman" w:hAnsi="Monaco" w:cs="Times New Roman"/>
+          <w:color w:val="CE9178"/>
+          <w:sz w:val="18"/>
+          <w:szCs w:val="18"/>
+          <w:lang w:val="en-AU"/>
+        </w:rPr>
+        <w:t xml:space="preserve"> and which of these three roads into the </w:t>
+      </w:r>
+      <w:proofErr w:type="spellStart"/>
+      <w:r>
+        <w:rPr>
+          <w:rFonts w:ascii="Monaco" w:eastAsia="Times New Roman" w:hAnsi="Monaco" w:cs="Times New Roman"/>
+          <w:color w:val="CE9178"/>
+          <w:sz w:val="18"/>
+          <w:szCs w:val="18"/>
+          <w:lang w:val="en-AU"/>
+        </w:rPr>
+        <w:t>Mirkwood</w:t>
+      </w:r>
+      <w:proofErr w:type="spellEnd"/>
+      <w:r>
+        <w:rPr>
+          <w:rFonts w:ascii="Monaco" w:eastAsia="Times New Roman" w:hAnsi="Monaco" w:cs="Times New Roman"/>
+          <w:color w:val="CE9178"/>
+          <w:sz w:val="18"/>
+          <w:szCs w:val="18"/>
+          <w:lang w:val="en-AU"/>
+        </w:rPr>
+        <w:t xml:space="preserve"> you take"</w:t>
+      </w:r>
+    </w:p>
+    <w:p>
+      <w:pPr>
+        <w:pStyle w:val="ListParagraph"/>
+        <w:numPr>
+          <w:ilvl w:val="0"/>
+          <w:numId w:val="3"/>
+        </w:numPr>
+        <w:shd w:val="clear" w:color="auto" w:fill="1E1E1E"/>
+        <w:spacing w:after="0" w:line="270" w:lineRule="atLeast"/>
+        <w:jc w:val="left"/>
+        <w:rPr>
+          <w:rFonts w:ascii="Monaco" w:eastAsia="Times New Roman" w:hAnsi="Monaco" w:cs="Times New Roman"/>
+          <w:color w:val="D4D4D4"/>
+          <w:sz w:val="18"/>
+          <w:szCs w:val="18"/>
+          <w:lang w:val="en-AU"/>
+        </w:rPr>
+      </w:pPr>
+      <w:r>
+        <w:rPr>
+          <w:rFonts w:ascii="Monaco" w:eastAsia="Times New Roman" w:hAnsi="Monaco" w:cs="Times New Roman"/>
+          <w:color w:val="D4D4D4"/>
+          <w:sz w:val="18"/>
+          <w:szCs w:val="18"/>
+          <w:lang w:val="en-AU"/>
+        </w:rPr>
+        <w:t xml:space="preserve">  </w:t>
+      </w:r>
+      <w:proofErr w:type="gramStart"/>
+      <w:r>
+        <w:rPr>
+          <w:rFonts w:ascii="Monaco" w:eastAsia="Times New Roman" w:hAnsi="Monaco" w:cs="Times New Roman"/>
+          <w:color w:val="DCDCAA"/>
+          <w:sz w:val="18"/>
+          <w:szCs w:val="18"/>
+          <w:lang w:val="en-AU"/>
+        </w:rPr>
+        <w:t>puts</w:t>
+      </w:r>
+      <w:proofErr w:type="gramEnd"/>
+      <w:r>
+        <w:rPr>
+          <w:rFonts w:ascii="Monaco" w:eastAsia="Times New Roman" w:hAnsi="Monaco" w:cs="Times New Roman"/>
+          <w:color w:val="D4D4D4"/>
+          <w:sz w:val="18"/>
+          <w:szCs w:val="18"/>
+          <w:lang w:val="en-AU"/>
+        </w:rPr>
+        <w:t xml:space="preserve"> </w:t>
+      </w:r>
+      <w:r>
+        <w:rPr>
+          <w:rFonts w:ascii="Monaco" w:eastAsia="Times New Roman" w:hAnsi="Monaco" w:cs="Times New Roman"/>
+          <w:color w:val="CE9178"/>
+          <w:sz w:val="18"/>
+          <w:szCs w:val="18"/>
+          <w:lang w:val="en-AU"/>
+        </w:rPr>
+        <w:t>"will be the first of many choices you must make on your journey."</w:t>
+      </w:r>
+    </w:p>
+    <w:p>
+      <w:pPr>
+        <w:pStyle w:val="ListParagraph"/>
+        <w:numPr>
+          <w:ilvl w:val="0"/>
+          <w:numId w:val="3"/>
+        </w:numPr>
+        <w:shd w:val="clear" w:color="auto" w:fill="1E1E1E"/>
+        <w:spacing w:after="0" w:line="270" w:lineRule="atLeast"/>
+        <w:jc w:val="left"/>
+        <w:rPr>
+          <w:rFonts w:ascii="Monaco" w:eastAsia="Times New Roman" w:hAnsi="Monaco" w:cs="Times New Roman"/>
+          <w:color w:val="D4D4D4"/>
+          <w:sz w:val="18"/>
+          <w:szCs w:val="18"/>
+          <w:lang w:val="en-AU"/>
+        </w:rPr>
+      </w:pPr>
+      <w:r>
+        <w:rPr>
+          <w:rFonts w:ascii="Monaco" w:eastAsia="Times New Roman" w:hAnsi="Monaco" w:cs="Times New Roman"/>
+          <w:color w:val="D4D4D4"/>
+          <w:sz w:val="18"/>
+          <w:szCs w:val="18"/>
+          <w:lang w:val="en-AU"/>
+        </w:rPr>
+        <w:t xml:space="preserve">  </w:t>
+      </w:r>
+      <w:proofErr w:type="gramStart"/>
+      <w:r>
+        <w:rPr>
+          <w:rFonts w:ascii="Monaco" w:eastAsia="Times New Roman" w:hAnsi="Monaco" w:cs="Times New Roman"/>
+          <w:color w:val="DCDCAA"/>
+          <w:sz w:val="18"/>
+          <w:szCs w:val="18"/>
+          <w:lang w:val="en-AU"/>
+        </w:rPr>
+        <w:t>puts</w:t>
+      </w:r>
+      <w:proofErr w:type="gramEnd"/>
+      <w:r>
+        <w:rPr>
+          <w:rFonts w:ascii="Monaco" w:eastAsia="Times New Roman" w:hAnsi="Monaco" w:cs="Times New Roman"/>
+          <w:color w:val="D4D4D4"/>
+          <w:sz w:val="18"/>
+          <w:szCs w:val="18"/>
+          <w:lang w:val="en-AU"/>
+        </w:rPr>
+        <w:t xml:space="preserve"> </w:t>
+      </w:r>
+      <w:r>
+        <w:rPr>
+          <w:rFonts w:ascii="Monaco" w:eastAsia="Times New Roman" w:hAnsi="Monaco" w:cs="Times New Roman"/>
+          <w:color w:val="CE9178"/>
+          <w:sz w:val="18"/>
+          <w:szCs w:val="18"/>
+          <w:lang w:val="en-AU"/>
+        </w:rPr>
+        <w:t>"                                                                                                         "</w:t>
+      </w:r>
+    </w:p>
+    <w:p>
+      <w:pPr>
+        <w:pStyle w:val="ListParagraph"/>
+        <w:numPr>
+          <w:ilvl w:val="0"/>
+          <w:numId w:val="3"/>
+        </w:numPr>
+        <w:shd w:val="clear" w:color="auto" w:fill="1E1E1E"/>
+        <w:spacing w:after="0" w:line="270" w:lineRule="atLeast"/>
+        <w:jc w:val="left"/>
+        <w:rPr>
+          <w:rFonts w:ascii="Monaco" w:eastAsia="Times New Roman" w:hAnsi="Monaco" w:cs="Times New Roman"/>
+          <w:color w:val="D4D4D4"/>
+          <w:sz w:val="18"/>
+          <w:szCs w:val="18"/>
+          <w:lang w:val="en-AU"/>
+        </w:rPr>
+      </w:pPr>
+      <w:r>
+        <w:rPr>
+          <w:rFonts w:ascii="Monaco" w:eastAsia="Times New Roman" w:hAnsi="Monaco" w:cs="Times New Roman"/>
+          <w:color w:val="D4D4D4"/>
+          <w:sz w:val="18"/>
+          <w:szCs w:val="18"/>
+          <w:lang w:val="en-AU"/>
+        </w:rPr>
+        <w:t xml:space="preserve">  </w:t>
+      </w:r>
+      <w:proofErr w:type="gramStart"/>
+      <w:r>
+        <w:rPr>
+          <w:rFonts w:ascii="Monaco" w:eastAsia="Times New Roman" w:hAnsi="Monaco" w:cs="Times New Roman"/>
+          <w:color w:val="DCDCAA"/>
+          <w:sz w:val="18"/>
+          <w:szCs w:val="18"/>
+          <w:lang w:val="en-AU"/>
+        </w:rPr>
+        <w:t>puts</w:t>
+      </w:r>
+      <w:proofErr w:type="gramEnd"/>
+      <w:r>
+        <w:rPr>
+          <w:rFonts w:ascii="Monaco" w:eastAsia="Times New Roman" w:hAnsi="Monaco" w:cs="Times New Roman"/>
+          <w:color w:val="D4D4D4"/>
+          <w:sz w:val="18"/>
+          <w:szCs w:val="18"/>
+          <w:lang w:val="en-AU"/>
+        </w:rPr>
+        <w:t xml:space="preserve"> </w:t>
+      </w:r>
+      <w:r>
+        <w:rPr>
+          <w:rFonts w:ascii="Monaco" w:eastAsia="Times New Roman" w:hAnsi="Monaco" w:cs="Times New Roman"/>
+          <w:color w:val="CE9178"/>
+          <w:sz w:val="18"/>
+          <w:szCs w:val="18"/>
+          <w:lang w:val="en-AU"/>
+        </w:rPr>
+        <w:t>" "</w:t>
+      </w:r>
+    </w:p>
+    <w:p>
+      <w:pPr>
+        <w:pStyle w:val="ListParagraph"/>
+        <w:rPr>
+          <w:i/>
+          <w:iCs/>
+          <w:color w:val="008000"/>
+        </w:rPr>
+      </w:pPr>
+    </w:p>
+    <w:p>
+      <w:pPr>
+        <w:pStyle w:val="ListParagraph"/>
+        <w:numPr>
+          <w:ilvl w:val="0"/>
+          <w:numId w:val="3"/>
+        </w:numPr>
+        <w:rPr>
+          <w:i/>
+          <w:iCs/>
+          <w:color w:val="008000"/>
+        </w:rPr>
+      </w:pPr>
+      <w:r>
+        <w:rPr>
+          <w:i/>
+          <w:iCs/>
+          <w:color w:val="008000"/>
+        </w:rPr>
+        <w:t>Menu.choice links to paragraph methods to store the blocks of text.</w:t>
+      </w:r>
+    </w:p>
+    <w:p>
+      <w:pPr>
+        <w:pStyle w:val="ListParagraph"/>
+        <w:numPr>
+          <w:ilvl w:val="0"/>
+          <w:numId w:val="3"/>
+        </w:numPr>
+        <w:shd w:val="clear" w:color="auto" w:fill="1E1E1E"/>
+        <w:spacing w:after="0" w:line="270" w:lineRule="atLeast"/>
+        <w:jc w:val="left"/>
+        <w:rPr>
+          <w:rFonts w:ascii="Monaco" w:eastAsia="Times New Roman" w:hAnsi="Monaco" w:cs="Times New Roman"/>
+          <w:color w:val="D4D4D4"/>
+          <w:sz w:val="18"/>
+          <w:szCs w:val="18"/>
+          <w:lang w:val="en-AU"/>
+        </w:rPr>
+      </w:pPr>
+      <w:proofErr w:type="spellStart"/>
+      <w:proofErr w:type="gramStart"/>
+      <w:r>
+        <w:rPr>
+          <w:rFonts w:ascii="Monaco" w:eastAsia="Times New Roman" w:hAnsi="Monaco" w:cs="Times New Roman"/>
+          <w:color w:val="9CDCFE"/>
+          <w:sz w:val="18"/>
+          <w:szCs w:val="18"/>
+          <w:lang w:val="en-AU"/>
+        </w:rPr>
+        <w:t>prompt</w:t>
+      </w:r>
+      <w:r>
+        <w:rPr>
+          <w:rFonts w:ascii="Monaco" w:eastAsia="Times New Roman" w:hAnsi="Monaco" w:cs="Times New Roman"/>
+          <w:color w:val="D4D4D4"/>
+          <w:sz w:val="18"/>
+          <w:szCs w:val="18"/>
+          <w:lang w:val="en-AU"/>
+        </w:rPr>
+        <w:t>.</w:t>
+      </w:r>
+      <w:r>
+        <w:rPr>
+          <w:rFonts w:ascii="Monaco" w:eastAsia="Times New Roman" w:hAnsi="Monaco" w:cs="Times New Roman"/>
+          <w:color w:val="DCDCAA"/>
+          <w:sz w:val="18"/>
+          <w:szCs w:val="18"/>
+          <w:lang w:val="en-AU"/>
+        </w:rPr>
+        <w:t>select</w:t>
+      </w:r>
+      <w:proofErr w:type="spellEnd"/>
+      <w:proofErr w:type="gramEnd"/>
+      <w:r>
+        <w:rPr>
+          <w:rFonts w:ascii="Monaco" w:eastAsia="Times New Roman" w:hAnsi="Monaco" w:cs="Times New Roman"/>
+          <w:color w:val="D4D4D4"/>
+          <w:sz w:val="18"/>
+          <w:szCs w:val="18"/>
+          <w:lang w:val="en-AU"/>
+        </w:rPr>
+        <w:t>(</w:t>
+      </w:r>
+      <w:r>
+        <w:rPr>
+          <w:rFonts w:ascii="Monaco" w:eastAsia="Times New Roman" w:hAnsi="Monaco" w:cs="Times New Roman"/>
+          <w:color w:val="CE9178"/>
+          <w:sz w:val="18"/>
+          <w:szCs w:val="18"/>
+          <w:lang w:val="en-AU"/>
+        </w:rPr>
+        <w:t xml:space="preserve">"Which road do you choose </w:t>
+      </w:r>
+      <w:proofErr w:type="spellStart"/>
+      <w:r>
+        <w:rPr>
+          <w:rFonts w:ascii="Monaco" w:eastAsia="Times New Roman" w:hAnsi="Monaco" w:cs="Times New Roman"/>
+          <w:color w:val="CE9178"/>
+          <w:sz w:val="18"/>
+          <w:szCs w:val="18"/>
+          <w:lang w:val="en-AU"/>
+        </w:rPr>
+        <w:t>traveler</w:t>
+      </w:r>
+      <w:proofErr w:type="spellEnd"/>
+      <w:r>
+        <w:rPr>
+          <w:rFonts w:ascii="Monaco" w:eastAsia="Times New Roman" w:hAnsi="Monaco" w:cs="Times New Roman"/>
+          <w:color w:val="CE9178"/>
+          <w:sz w:val="18"/>
+          <w:szCs w:val="18"/>
+          <w:lang w:val="en-AU"/>
+        </w:rPr>
+        <w:t>?"</w:t>
+      </w:r>
+      <w:r>
+        <w:rPr>
+          <w:rFonts w:ascii="Monaco" w:eastAsia="Times New Roman" w:hAnsi="Monaco" w:cs="Times New Roman"/>
+          <w:color w:val="D4D4D4"/>
+          <w:sz w:val="18"/>
+          <w:szCs w:val="18"/>
+          <w:lang w:val="en-AU"/>
+        </w:rPr>
+        <w:t xml:space="preserve">) </w:t>
+      </w:r>
+      <w:r>
+        <w:rPr>
+          <w:rFonts w:ascii="Monaco" w:eastAsia="Times New Roman" w:hAnsi="Monaco" w:cs="Times New Roman"/>
+          <w:color w:val="C586C0"/>
+          <w:sz w:val="18"/>
+          <w:szCs w:val="18"/>
+          <w:lang w:val="en-AU"/>
+        </w:rPr>
+        <w:t>do</w:t>
+      </w:r>
+      <w:r>
+        <w:rPr>
+          <w:rFonts w:ascii="Monaco" w:eastAsia="Times New Roman" w:hAnsi="Monaco" w:cs="Times New Roman"/>
+          <w:color w:val="D4D4D4"/>
+          <w:sz w:val="18"/>
+          <w:szCs w:val="18"/>
+          <w:lang w:val="en-AU"/>
+        </w:rPr>
+        <w:t xml:space="preserve"> |</w:t>
+      </w:r>
+      <w:r>
+        <w:rPr>
+          <w:rFonts w:ascii="Monaco" w:eastAsia="Times New Roman" w:hAnsi="Monaco" w:cs="Times New Roman"/>
+          <w:color w:val="9CDCFE"/>
+          <w:sz w:val="18"/>
+          <w:szCs w:val="18"/>
+          <w:lang w:val="en-AU"/>
+        </w:rPr>
+        <w:t>menu</w:t>
+      </w:r>
+      <w:r>
+        <w:rPr>
+          <w:rFonts w:ascii="Monaco" w:eastAsia="Times New Roman" w:hAnsi="Monaco" w:cs="Times New Roman"/>
+          <w:color w:val="D4D4D4"/>
+          <w:sz w:val="18"/>
+          <w:szCs w:val="18"/>
+          <w:lang w:val="en-AU"/>
+        </w:rPr>
+        <w:t>|</w:t>
+      </w:r>
+    </w:p>
+    <w:p>
+      <w:pPr>
+        <w:pStyle w:val="ListParagraph"/>
+        <w:numPr>
+          <w:ilvl w:val="0"/>
+          <w:numId w:val="3"/>
+        </w:numPr>
+        <w:shd w:val="clear" w:color="auto" w:fill="1E1E1E"/>
+        <w:spacing w:after="0" w:line="270" w:lineRule="atLeast"/>
+        <w:jc w:val="left"/>
+        <w:rPr>
+          <w:rFonts w:ascii="Monaco" w:eastAsia="Times New Roman" w:hAnsi="Monaco" w:cs="Times New Roman"/>
+          <w:color w:val="D4D4D4"/>
+          <w:sz w:val="18"/>
+          <w:szCs w:val="18"/>
+          <w:lang w:val="en-AU"/>
+        </w:rPr>
+      </w:pPr>
+      <w:r>
+        <w:rPr>
+          <w:rFonts w:ascii="Monaco" w:eastAsia="Times New Roman" w:hAnsi="Monaco" w:cs="Times New Roman"/>
+          <w:color w:val="D4D4D4"/>
+          <w:sz w:val="18"/>
+          <w:szCs w:val="18"/>
+          <w:lang w:val="en-AU"/>
+        </w:rPr>
+        <w:t xml:space="preserve">    </w:t>
+      </w:r>
+      <w:proofErr w:type="spellStart"/>
+      <w:proofErr w:type="gramStart"/>
+      <w:r>
+        <w:rPr>
+          <w:rFonts w:ascii="Monaco" w:eastAsia="Times New Roman" w:hAnsi="Monaco" w:cs="Times New Roman"/>
+          <w:color w:val="9CDCFE"/>
+          <w:sz w:val="18"/>
+          <w:szCs w:val="18"/>
+          <w:lang w:val="en-AU"/>
+        </w:rPr>
+        <w:t>menu</w:t>
+      </w:r>
+      <w:r>
+        <w:rPr>
+          <w:rFonts w:ascii="Monaco" w:eastAsia="Times New Roman" w:hAnsi="Monaco" w:cs="Times New Roman"/>
+          <w:color w:val="D4D4D4"/>
+          <w:sz w:val="18"/>
+          <w:szCs w:val="18"/>
+          <w:lang w:val="en-AU"/>
+        </w:rPr>
+        <w:t>.</w:t>
+      </w:r>
+      <w:r>
+        <w:rPr>
+          <w:rFonts w:ascii="Monaco" w:eastAsia="Times New Roman" w:hAnsi="Monaco" w:cs="Times New Roman"/>
+          <w:color w:val="DCDCAA"/>
+          <w:sz w:val="18"/>
+          <w:szCs w:val="18"/>
+          <w:lang w:val="en-AU"/>
+        </w:rPr>
+        <w:t>choice</w:t>
+      </w:r>
+      <w:proofErr w:type="spellEnd"/>
+      <w:proofErr w:type="gramEnd"/>
+      <w:r>
+        <w:rPr>
+          <w:rFonts w:ascii="Monaco" w:eastAsia="Times New Roman" w:hAnsi="Monaco" w:cs="Times New Roman"/>
+          <w:color w:val="D4D4D4"/>
+          <w:sz w:val="18"/>
+          <w:szCs w:val="18"/>
+          <w:lang w:val="en-AU"/>
+        </w:rPr>
+        <w:t xml:space="preserve"> </w:t>
+      </w:r>
+      <w:r>
+        <w:rPr>
+          <w:rFonts w:ascii="Monaco" w:eastAsia="Times New Roman" w:hAnsi="Monaco" w:cs="Times New Roman"/>
+          <w:color w:val="CE9178"/>
+          <w:sz w:val="18"/>
+          <w:szCs w:val="18"/>
+          <w:lang w:val="en-AU"/>
+        </w:rPr>
+        <w:t>"The north road"</w:t>
+      </w:r>
+      <w:r>
+        <w:rPr>
+          <w:rFonts w:ascii="Monaco" w:eastAsia="Times New Roman" w:hAnsi="Monaco" w:cs="Times New Roman"/>
+          <w:color w:val="D4D4D4"/>
+          <w:sz w:val="18"/>
+          <w:szCs w:val="18"/>
+          <w:lang w:val="en-AU"/>
+        </w:rPr>
+        <w:t xml:space="preserve">, </w:t>
+      </w:r>
+      <w:r>
+        <w:rPr>
+          <w:rFonts w:ascii="Monaco" w:eastAsia="Times New Roman" w:hAnsi="Monaco" w:cs="Times New Roman"/>
+          <w:color w:val="DCDCAA"/>
+          <w:sz w:val="18"/>
+          <w:szCs w:val="18"/>
+          <w:lang w:val="en-AU"/>
+        </w:rPr>
+        <w:t>-&gt;</w:t>
+      </w:r>
+      <w:r>
+        <w:rPr>
+          <w:rFonts w:ascii="Monaco" w:eastAsia="Times New Roman" w:hAnsi="Monaco" w:cs="Times New Roman"/>
+          <w:color w:val="D4D4D4"/>
+          <w:sz w:val="18"/>
+          <w:szCs w:val="18"/>
+          <w:lang w:val="en-AU"/>
+        </w:rPr>
+        <w:t xml:space="preserve"> {</w:t>
+      </w:r>
+      <w:r>
+        <w:rPr>
+          <w:rFonts w:ascii="Monaco" w:eastAsia="Times New Roman" w:hAnsi="Monaco" w:cs="Times New Roman"/>
+          <w:color w:val="9CDCFE"/>
+          <w:sz w:val="18"/>
+          <w:szCs w:val="18"/>
+          <w:lang w:val="en-AU"/>
+        </w:rPr>
+        <w:t>paragraph_1</w:t>
+      </w:r>
+      <w:r>
+        <w:rPr>
+          <w:rFonts w:ascii="Monaco" w:eastAsia="Times New Roman" w:hAnsi="Monaco" w:cs="Times New Roman"/>
+          <w:color w:val="D4D4D4"/>
+          <w:sz w:val="18"/>
+          <w:szCs w:val="18"/>
+          <w:lang w:val="en-AU"/>
+        </w:rPr>
+        <w:t>}</w:t>
+      </w:r>
+    </w:p>
+    <w:p>
+      <w:pPr>
+        <w:pStyle w:val="ListParagraph"/>
+        <w:numPr>
+          <w:ilvl w:val="0"/>
+          <w:numId w:val="3"/>
+        </w:numPr>
+        <w:shd w:val="clear" w:color="auto" w:fill="1E1E1E"/>
+        <w:spacing w:after="0" w:line="270" w:lineRule="atLeast"/>
+        <w:jc w:val="left"/>
+        <w:rPr>
+          <w:rFonts w:ascii="Monaco" w:eastAsia="Times New Roman" w:hAnsi="Monaco" w:cs="Times New Roman"/>
+          <w:color w:val="D4D4D4"/>
+          <w:sz w:val="18"/>
+          <w:szCs w:val="18"/>
+          <w:lang w:val="en-AU"/>
+        </w:rPr>
+      </w:pPr>
+      <w:r>
+        <w:rPr>
+          <w:rFonts w:ascii="Monaco" w:eastAsia="Times New Roman" w:hAnsi="Monaco" w:cs="Times New Roman"/>
+          <w:color w:val="D4D4D4"/>
+          <w:sz w:val="18"/>
+          <w:szCs w:val="18"/>
+          <w:lang w:val="en-AU"/>
+        </w:rPr>
+        <w:t xml:space="preserve">    </w:t>
+      </w:r>
+      <w:proofErr w:type="spellStart"/>
+      <w:proofErr w:type="gramStart"/>
+      <w:r>
+        <w:rPr>
+          <w:rFonts w:ascii="Monaco" w:eastAsia="Times New Roman" w:hAnsi="Monaco" w:cs="Times New Roman"/>
+          <w:color w:val="9CDCFE"/>
+          <w:sz w:val="18"/>
+          <w:szCs w:val="18"/>
+          <w:lang w:val="en-AU"/>
+        </w:rPr>
+        <w:t>menu</w:t>
+      </w:r>
+      <w:r>
+        <w:rPr>
+          <w:rFonts w:ascii="Monaco" w:eastAsia="Times New Roman" w:hAnsi="Monaco" w:cs="Times New Roman"/>
+          <w:color w:val="D4D4D4"/>
+          <w:sz w:val="18"/>
+          <w:szCs w:val="18"/>
+          <w:lang w:val="en-AU"/>
+        </w:rPr>
+        <w:t>.</w:t>
+      </w:r>
+      <w:r>
+        <w:rPr>
+          <w:rFonts w:ascii="Monaco" w:eastAsia="Times New Roman" w:hAnsi="Monaco" w:cs="Times New Roman"/>
+          <w:color w:val="DCDCAA"/>
+          <w:sz w:val="18"/>
+          <w:szCs w:val="18"/>
+          <w:lang w:val="en-AU"/>
+        </w:rPr>
+        <w:t>choice</w:t>
+      </w:r>
+      <w:proofErr w:type="spellEnd"/>
+      <w:proofErr w:type="gramEnd"/>
+      <w:r>
+        <w:rPr>
+          <w:rFonts w:ascii="Monaco" w:eastAsia="Times New Roman" w:hAnsi="Monaco" w:cs="Times New Roman"/>
+          <w:color w:val="D4D4D4"/>
+          <w:sz w:val="18"/>
+          <w:szCs w:val="18"/>
+          <w:lang w:val="en-AU"/>
+        </w:rPr>
+        <w:t xml:space="preserve"> </w:t>
+      </w:r>
+      <w:r>
+        <w:rPr>
+          <w:rFonts w:ascii="Monaco" w:eastAsia="Times New Roman" w:hAnsi="Monaco" w:cs="Times New Roman"/>
+          <w:color w:val="CE9178"/>
+          <w:sz w:val="18"/>
+          <w:szCs w:val="18"/>
+          <w:lang w:val="en-AU"/>
+        </w:rPr>
+        <w:t>"The middle road"</w:t>
+      </w:r>
+      <w:r>
+        <w:rPr>
+          <w:rFonts w:ascii="Monaco" w:eastAsia="Times New Roman" w:hAnsi="Monaco" w:cs="Times New Roman"/>
+          <w:color w:val="D4D4D4"/>
+          <w:sz w:val="18"/>
+          <w:szCs w:val="18"/>
+          <w:lang w:val="en-AU"/>
+        </w:rPr>
+        <w:t xml:space="preserve">, </w:t>
+      </w:r>
+      <w:r>
+        <w:rPr>
+          <w:rFonts w:ascii="Monaco" w:eastAsia="Times New Roman" w:hAnsi="Monaco" w:cs="Times New Roman"/>
+          <w:color w:val="DCDCAA"/>
+          <w:sz w:val="18"/>
+          <w:szCs w:val="18"/>
+          <w:lang w:val="en-AU"/>
+        </w:rPr>
+        <w:t>-&gt;</w:t>
+      </w:r>
+      <w:r>
+        <w:rPr>
+          <w:rFonts w:ascii="Monaco" w:eastAsia="Times New Roman" w:hAnsi="Monaco" w:cs="Times New Roman"/>
+          <w:color w:val="D4D4D4"/>
+          <w:sz w:val="18"/>
+          <w:szCs w:val="18"/>
+          <w:lang w:val="en-AU"/>
+        </w:rPr>
+        <w:t xml:space="preserve"> {</w:t>
+      </w:r>
+      <w:r>
+        <w:rPr>
+          <w:rFonts w:ascii="Monaco" w:eastAsia="Times New Roman" w:hAnsi="Monaco" w:cs="Times New Roman"/>
+          <w:color w:val="9CDCFE"/>
+          <w:sz w:val="18"/>
+          <w:szCs w:val="18"/>
+          <w:lang w:val="en-AU"/>
+        </w:rPr>
+        <w:t>paragraph_2</w:t>
+      </w:r>
+      <w:r>
+        <w:rPr>
+          <w:rFonts w:ascii="Monaco" w:eastAsia="Times New Roman" w:hAnsi="Monaco" w:cs="Times New Roman"/>
+          <w:color w:val="D4D4D4"/>
+          <w:sz w:val="18"/>
+          <w:szCs w:val="18"/>
+          <w:lang w:val="en-AU"/>
+        </w:rPr>
+        <w:t>}</w:t>
+      </w:r>
+    </w:p>
+    <w:p>
+      <w:pPr>
+        <w:pStyle w:val="ListParagraph"/>
+        <w:numPr>
+          <w:ilvl w:val="0"/>
+          <w:numId w:val="3"/>
+        </w:numPr>
+        <w:shd w:val="clear" w:color="auto" w:fill="1E1E1E"/>
+        <w:spacing w:after="0" w:line="270" w:lineRule="atLeast"/>
+        <w:jc w:val="left"/>
+        <w:rPr>
+          <w:rFonts w:ascii="Monaco" w:eastAsia="Times New Roman" w:hAnsi="Monaco" w:cs="Times New Roman"/>
+          <w:color w:val="D4D4D4"/>
+          <w:sz w:val="18"/>
+          <w:szCs w:val="18"/>
+          <w:lang w:val="en-AU"/>
+        </w:rPr>
+      </w:pPr>
+      <w:r>
+        <w:rPr>
+          <w:rFonts w:ascii="Monaco" w:eastAsia="Times New Roman" w:hAnsi="Monaco" w:cs="Times New Roman"/>
+          <w:color w:val="D4D4D4"/>
+          <w:sz w:val="18"/>
+          <w:szCs w:val="18"/>
+          <w:lang w:val="en-AU"/>
+        </w:rPr>
+        <w:t xml:space="preserve">    </w:t>
+      </w:r>
+      <w:proofErr w:type="spellStart"/>
+      <w:proofErr w:type="gramStart"/>
+      <w:r>
+        <w:rPr>
+          <w:rFonts w:ascii="Monaco" w:eastAsia="Times New Roman" w:hAnsi="Monaco" w:cs="Times New Roman"/>
+          <w:color w:val="9CDCFE"/>
+          <w:sz w:val="18"/>
+          <w:szCs w:val="18"/>
+          <w:lang w:val="en-AU"/>
+        </w:rPr>
+        <w:t>menu</w:t>
+      </w:r>
+      <w:r>
+        <w:rPr>
+          <w:rFonts w:ascii="Monaco" w:eastAsia="Times New Roman" w:hAnsi="Monaco" w:cs="Times New Roman"/>
+          <w:color w:val="D4D4D4"/>
+          <w:sz w:val="18"/>
+          <w:szCs w:val="18"/>
+          <w:lang w:val="en-AU"/>
+        </w:rPr>
+        <w:t>.</w:t>
+      </w:r>
+      <w:r>
+        <w:rPr>
+          <w:rFonts w:ascii="Monaco" w:eastAsia="Times New Roman" w:hAnsi="Monaco" w:cs="Times New Roman"/>
+          <w:color w:val="DCDCAA"/>
+          <w:sz w:val="18"/>
+          <w:szCs w:val="18"/>
+          <w:lang w:val="en-AU"/>
+        </w:rPr>
+        <w:t>choice</w:t>
+      </w:r>
+      <w:proofErr w:type="spellEnd"/>
+      <w:proofErr w:type="gramEnd"/>
+      <w:r>
+        <w:rPr>
+          <w:rFonts w:ascii="Monaco" w:eastAsia="Times New Roman" w:hAnsi="Monaco" w:cs="Times New Roman"/>
+          <w:color w:val="D4D4D4"/>
+          <w:sz w:val="18"/>
+          <w:szCs w:val="18"/>
+          <w:lang w:val="en-AU"/>
+        </w:rPr>
+        <w:t xml:space="preserve"> </w:t>
+      </w:r>
+      <w:r>
+        <w:rPr>
+          <w:rFonts w:ascii="Monaco" w:eastAsia="Times New Roman" w:hAnsi="Monaco" w:cs="Times New Roman"/>
+          <w:color w:val="CE9178"/>
+          <w:sz w:val="18"/>
+          <w:szCs w:val="18"/>
+          <w:lang w:val="en-AU"/>
+        </w:rPr>
+        <w:t>"The south road"</w:t>
+      </w:r>
+      <w:r>
+        <w:rPr>
+          <w:rFonts w:ascii="Monaco" w:eastAsia="Times New Roman" w:hAnsi="Monaco" w:cs="Times New Roman"/>
+          <w:color w:val="D4D4D4"/>
+          <w:sz w:val="18"/>
+          <w:szCs w:val="18"/>
+          <w:lang w:val="en-AU"/>
+        </w:rPr>
+        <w:t xml:space="preserve">, </w:t>
+      </w:r>
+      <w:r>
+        <w:rPr>
+          <w:rFonts w:ascii="Monaco" w:eastAsia="Times New Roman" w:hAnsi="Monaco" w:cs="Times New Roman"/>
+          <w:color w:val="DCDCAA"/>
+          <w:sz w:val="18"/>
+          <w:szCs w:val="18"/>
+          <w:lang w:val="en-AU"/>
+        </w:rPr>
+        <w:t>-&gt;</w:t>
+      </w:r>
+      <w:r>
+        <w:rPr>
+          <w:rFonts w:ascii="Monaco" w:eastAsia="Times New Roman" w:hAnsi="Monaco" w:cs="Times New Roman"/>
+          <w:color w:val="D4D4D4"/>
+          <w:sz w:val="18"/>
+          <w:szCs w:val="18"/>
+          <w:lang w:val="en-AU"/>
+        </w:rPr>
+        <w:t xml:space="preserve"> {</w:t>
+      </w:r>
+      <w:r>
+        <w:rPr>
+          <w:rFonts w:ascii="Monaco" w:eastAsia="Times New Roman" w:hAnsi="Monaco" w:cs="Times New Roman"/>
+          <w:color w:val="9CDCFE"/>
+          <w:sz w:val="18"/>
+          <w:szCs w:val="18"/>
+          <w:lang w:val="en-AU"/>
+        </w:rPr>
+        <w:t>paragraph_3</w:t>
+      </w:r>
+      <w:r>
+        <w:rPr>
+          <w:rFonts w:ascii="Monaco" w:eastAsia="Times New Roman" w:hAnsi="Monaco" w:cs="Times New Roman"/>
+          <w:color w:val="D4D4D4"/>
+          <w:sz w:val="18"/>
+          <w:szCs w:val="18"/>
+          <w:lang w:val="en-AU"/>
+        </w:rPr>
+        <w:t>}</w:t>
+      </w:r>
+    </w:p>
+    <w:p>
+      <w:pPr>
+        <w:pStyle w:val="ListParagraph"/>
+        <w:numPr>
+          <w:ilvl w:val="0"/>
+          <w:numId w:val="3"/>
+        </w:numPr>
+        <w:shd w:val="clear" w:color="auto" w:fill="1E1E1E"/>
+        <w:spacing w:after="0" w:line="270" w:lineRule="atLeast"/>
+        <w:jc w:val="left"/>
+        <w:rPr>
+          <w:rFonts w:ascii="Monaco" w:eastAsia="Times New Roman" w:hAnsi="Monaco" w:cs="Times New Roman"/>
+          <w:color w:val="D4D4D4"/>
+          <w:sz w:val="18"/>
+          <w:szCs w:val="18"/>
+          <w:lang w:val="en-AU"/>
+        </w:rPr>
+      </w:pPr>
+    </w:p>
+    <w:p>
+      <w:pPr>
+        <w:pStyle w:val="ListParagraph"/>
+        <w:rPr>
+          <w:i/>
+          <w:iCs/>
+          <w:color w:val="008000"/>
+        </w:rPr>
+      </w:pPr>
+    </w:p>
+    <w:p>
+      <w:pPr>
+        <w:pStyle w:val="ListParagraph"/>
+        <w:numPr>
+          <w:ilvl w:val="0"/>
+          <w:numId w:val="3"/>
+        </w:numPr>
+        <w:rPr>
+          <w:i/>
+          <w:iCs/>
+          <w:color w:val="008000"/>
+        </w:rPr>
+      </w:pPr>
+      <w:r>
+        <w:rPr>
+          <w:i/>
+          <w:iCs/>
+          <w:color w:val="008000"/>
+        </w:rPr>
+        <w:t>A random number generator and a loop simulates a dice roll.</w:t>
+      </w:r>
+    </w:p>
+    <w:p>
+      <w:pPr>
+        <w:pStyle w:val="ListParagraph"/>
+        <w:numPr>
+          <w:ilvl w:val="0"/>
+          <w:numId w:val="3"/>
+        </w:numPr>
+        <w:shd w:val="clear" w:color="auto" w:fill="1E1E1E"/>
+        <w:spacing w:after="0" w:line="270" w:lineRule="atLeast"/>
+        <w:jc w:val="left"/>
+        <w:rPr>
+          <w:rFonts w:ascii="Monaco" w:eastAsia="Times New Roman" w:hAnsi="Monaco" w:cs="Times New Roman"/>
+          <w:color w:val="D4D4D4"/>
+          <w:sz w:val="18"/>
+          <w:szCs w:val="18"/>
+          <w:lang w:val="en-AU"/>
+        </w:rPr>
+      </w:pPr>
+      <w:proofErr w:type="gramStart"/>
+      <w:r>
+        <w:rPr>
+          <w:rFonts w:ascii="Monaco" w:eastAsia="Times New Roman" w:hAnsi="Monaco" w:cs="Times New Roman"/>
+          <w:color w:val="DCDCAA"/>
+          <w:sz w:val="18"/>
+          <w:szCs w:val="18"/>
+          <w:lang w:val="en-AU"/>
+        </w:rPr>
+        <w:t>puts</w:t>
+      </w:r>
+      <w:proofErr w:type="gramEnd"/>
+      <w:r>
+        <w:rPr>
+          <w:rFonts w:ascii="Monaco" w:eastAsia="Times New Roman" w:hAnsi="Monaco" w:cs="Times New Roman"/>
+          <w:color w:val="D4D4D4"/>
+          <w:sz w:val="18"/>
+          <w:szCs w:val="18"/>
+          <w:lang w:val="en-AU"/>
+        </w:rPr>
+        <w:t xml:space="preserve"> </w:t>
+      </w:r>
+      <w:r>
+        <w:rPr>
+          <w:rFonts w:ascii="Monaco" w:eastAsia="Times New Roman" w:hAnsi="Monaco" w:cs="Times New Roman"/>
+          <w:color w:val="CE9178"/>
+          <w:sz w:val="18"/>
+          <w:szCs w:val="18"/>
+          <w:lang w:val="en-AU"/>
+        </w:rPr>
+        <w:t>" The dwarf kneels and rolls the dice and the dice read"</w:t>
+      </w:r>
+    </w:p>
+    <w:p>
+      <w:pPr>
+        <w:pStyle w:val="ListParagraph"/>
+        <w:numPr>
+          <w:ilvl w:val="0"/>
+          <w:numId w:val="3"/>
+        </w:numPr>
+        <w:shd w:val="clear" w:color="auto" w:fill="1E1E1E"/>
+        <w:spacing w:after="0" w:line="270" w:lineRule="atLeast"/>
+        <w:jc w:val="left"/>
+        <w:rPr>
+          <w:rFonts w:ascii="Monaco" w:eastAsia="Times New Roman" w:hAnsi="Monaco" w:cs="Times New Roman"/>
+          <w:color w:val="D4D4D4"/>
+          <w:sz w:val="18"/>
+          <w:szCs w:val="18"/>
+          <w:lang w:val="en-AU"/>
+        </w:rPr>
+      </w:pPr>
+    </w:p>
+    <w:p>
+      <w:pPr>
+        <w:pStyle w:val="ListParagraph"/>
+        <w:numPr>
+          <w:ilvl w:val="0"/>
+          <w:numId w:val="3"/>
+        </w:numPr>
+        <w:shd w:val="clear" w:color="auto" w:fill="1E1E1E"/>
+        <w:spacing w:after="0" w:line="270" w:lineRule="atLeast"/>
+        <w:jc w:val="left"/>
+        <w:rPr>
+          <w:rFonts w:ascii="Monaco" w:eastAsia="Times New Roman" w:hAnsi="Monaco" w:cs="Times New Roman"/>
+          <w:color w:val="D4D4D4"/>
+          <w:sz w:val="18"/>
+          <w:szCs w:val="18"/>
+          <w:lang w:val="en-AU"/>
+        </w:rPr>
+      </w:pPr>
+      <w:proofErr w:type="gramStart"/>
+      <w:r>
+        <w:rPr>
+          <w:rFonts w:ascii="Monaco" w:eastAsia="Times New Roman" w:hAnsi="Monaco" w:cs="Times New Roman"/>
+          <w:color w:val="9CDCFE"/>
+          <w:sz w:val="18"/>
+          <w:szCs w:val="18"/>
+          <w:lang w:val="en-AU"/>
+        </w:rPr>
+        <w:t>roll</w:t>
+      </w:r>
+      <w:proofErr w:type="gramEnd"/>
+      <w:r>
+        <w:rPr>
+          <w:rFonts w:ascii="Monaco" w:eastAsia="Times New Roman" w:hAnsi="Monaco" w:cs="Times New Roman"/>
+          <w:color w:val="D4D4D4"/>
+          <w:sz w:val="18"/>
+          <w:szCs w:val="18"/>
+          <w:lang w:val="en-AU"/>
+        </w:rPr>
+        <w:t xml:space="preserve"> = </w:t>
+      </w:r>
+      <w:r>
+        <w:rPr>
+          <w:rFonts w:ascii="Monaco" w:eastAsia="Times New Roman" w:hAnsi="Monaco" w:cs="Times New Roman"/>
+          <w:color w:val="DCDCAA"/>
+          <w:sz w:val="18"/>
+          <w:szCs w:val="18"/>
+          <w:lang w:val="en-AU"/>
+        </w:rPr>
+        <w:t>rand</w:t>
+      </w:r>
+      <w:r>
+        <w:rPr>
+          <w:rFonts w:ascii="Monaco" w:eastAsia="Times New Roman" w:hAnsi="Monaco" w:cs="Times New Roman"/>
+          <w:color w:val="D4D4D4"/>
+          <w:sz w:val="18"/>
+          <w:szCs w:val="18"/>
+          <w:lang w:val="en-AU"/>
+        </w:rPr>
+        <w:t>(</w:t>
+      </w:r>
+      <w:r>
+        <w:rPr>
+          <w:rFonts w:ascii="Monaco" w:eastAsia="Times New Roman" w:hAnsi="Monaco" w:cs="Times New Roman"/>
+          <w:color w:val="B5CEA8"/>
+          <w:sz w:val="18"/>
+          <w:szCs w:val="18"/>
+          <w:lang w:val="en-AU"/>
+        </w:rPr>
+        <w:t>1</w:t>
+      </w:r>
+      <w:r>
+        <w:rPr>
+          <w:rFonts w:ascii="Monaco" w:eastAsia="Times New Roman" w:hAnsi="Monaco" w:cs="Times New Roman"/>
+          <w:color w:val="D4D4D4"/>
+          <w:sz w:val="18"/>
+          <w:szCs w:val="18"/>
+          <w:lang w:val="en-AU"/>
+        </w:rPr>
+        <w:t>..</w:t>
+      </w:r>
+      <w:r>
+        <w:rPr>
+          <w:rFonts w:ascii="Monaco" w:eastAsia="Times New Roman" w:hAnsi="Monaco" w:cs="Times New Roman"/>
+          <w:color w:val="B5CEA8"/>
+          <w:sz w:val="18"/>
+          <w:szCs w:val="18"/>
+          <w:lang w:val="en-AU"/>
+        </w:rPr>
+        <w:t>12</w:t>
+      </w:r>
+      <w:r>
+        <w:rPr>
+          <w:rFonts w:ascii="Monaco" w:eastAsia="Times New Roman" w:hAnsi="Monaco" w:cs="Times New Roman"/>
+          <w:color w:val="D4D4D4"/>
+          <w:sz w:val="18"/>
+          <w:szCs w:val="18"/>
+          <w:lang w:val="en-AU"/>
+        </w:rPr>
+        <w:t>)</w:t>
+      </w:r>
+    </w:p>
+    <w:p>
+      <w:pPr>
+        <w:pStyle w:val="ListParagraph"/>
+        <w:numPr>
+          <w:ilvl w:val="0"/>
+          <w:numId w:val="3"/>
+        </w:numPr>
+        <w:shd w:val="clear" w:color="auto" w:fill="1E1E1E"/>
+        <w:spacing w:after="240" w:line="270" w:lineRule="atLeast"/>
+        <w:jc w:val="left"/>
+        <w:rPr>
+          <w:rFonts w:ascii="Monaco" w:eastAsia="Times New Roman" w:hAnsi="Monaco" w:cs="Times New Roman"/>
+          <w:color w:val="D4D4D4"/>
+          <w:sz w:val="18"/>
+          <w:szCs w:val="18"/>
+          <w:lang w:val="en-AU"/>
+        </w:rPr>
+      </w:pPr>
+    </w:p>
+    <w:p>
+      <w:pPr>
+        <w:pStyle w:val="ListParagraph"/>
+        <w:numPr>
+          <w:ilvl w:val="0"/>
+          <w:numId w:val="3"/>
+        </w:numPr>
+        <w:shd w:val="clear" w:color="auto" w:fill="1E1E1E"/>
+        <w:spacing w:after="0" w:line="270" w:lineRule="atLeast"/>
+        <w:jc w:val="left"/>
+        <w:rPr>
+          <w:rFonts w:ascii="Monaco" w:eastAsia="Times New Roman" w:hAnsi="Monaco" w:cs="Times New Roman"/>
+          <w:color w:val="D4D4D4"/>
+          <w:sz w:val="18"/>
+          <w:szCs w:val="18"/>
+          <w:lang w:val="en-AU"/>
+        </w:rPr>
+      </w:pPr>
+      <w:proofErr w:type="gramStart"/>
+      <w:r>
+        <w:rPr>
+          <w:rFonts w:ascii="Monaco" w:eastAsia="Times New Roman" w:hAnsi="Monaco" w:cs="Times New Roman"/>
+          <w:color w:val="DCDCAA"/>
+          <w:sz w:val="18"/>
+          <w:szCs w:val="18"/>
+          <w:lang w:val="en-AU"/>
+        </w:rPr>
+        <w:t>puts</w:t>
+      </w:r>
+      <w:proofErr w:type="gramEnd"/>
+      <w:r>
+        <w:rPr>
+          <w:rFonts w:ascii="Monaco" w:eastAsia="Times New Roman" w:hAnsi="Monaco" w:cs="Times New Roman"/>
+          <w:color w:val="D4D4D4"/>
+          <w:sz w:val="18"/>
+          <w:szCs w:val="18"/>
+          <w:lang w:val="en-AU"/>
+        </w:rPr>
+        <w:t xml:space="preserve"> </w:t>
+      </w:r>
+      <w:r>
+        <w:rPr>
+          <w:rFonts w:ascii="Monaco" w:eastAsia="Times New Roman" w:hAnsi="Monaco" w:cs="Times New Roman"/>
+          <w:color w:val="9CDCFE"/>
+          <w:sz w:val="18"/>
+          <w:szCs w:val="18"/>
+          <w:lang w:val="en-AU"/>
+        </w:rPr>
+        <w:t>roll</w:t>
+      </w:r>
+    </w:p>
+    <w:p>
+      <w:pPr>
+        <w:pStyle w:val="ListParagraph"/>
+        <w:numPr>
+          <w:ilvl w:val="0"/>
+          <w:numId w:val="3"/>
+        </w:numPr>
+        <w:shd w:val="clear" w:color="auto" w:fill="1E1E1E"/>
+        <w:spacing w:after="0" w:line="270" w:lineRule="atLeast"/>
+        <w:jc w:val="left"/>
+        <w:rPr>
+          <w:rFonts w:ascii="Monaco" w:eastAsia="Times New Roman" w:hAnsi="Monaco" w:cs="Times New Roman"/>
+          <w:color w:val="D4D4D4"/>
+          <w:sz w:val="18"/>
+          <w:szCs w:val="18"/>
+          <w:lang w:val="en-AU"/>
+        </w:rPr>
+      </w:pPr>
+    </w:p>
+    <w:p>
+      <w:pPr>
+        <w:pStyle w:val="ListParagraph"/>
+        <w:numPr>
+          <w:ilvl w:val="0"/>
+          <w:numId w:val="3"/>
+        </w:numPr>
+        <w:shd w:val="clear" w:color="auto" w:fill="1E1E1E"/>
+        <w:spacing w:after="0" w:line="270" w:lineRule="atLeast"/>
+        <w:jc w:val="left"/>
+        <w:rPr>
+          <w:rFonts w:ascii="Monaco" w:eastAsia="Times New Roman" w:hAnsi="Monaco" w:cs="Times New Roman"/>
+          <w:color w:val="D4D4D4"/>
+          <w:sz w:val="18"/>
+          <w:szCs w:val="18"/>
+          <w:lang w:val="en-AU"/>
+        </w:rPr>
+      </w:pPr>
+      <w:proofErr w:type="gramStart"/>
+      <w:r>
+        <w:rPr>
+          <w:rFonts w:ascii="Monaco" w:eastAsia="Times New Roman" w:hAnsi="Monaco" w:cs="Times New Roman"/>
+          <w:color w:val="C586C0"/>
+          <w:sz w:val="18"/>
+          <w:szCs w:val="18"/>
+          <w:lang w:val="en-AU"/>
+        </w:rPr>
+        <w:t>if</w:t>
+      </w:r>
+      <w:proofErr w:type="gramEnd"/>
+      <w:r>
+        <w:rPr>
+          <w:rFonts w:ascii="Monaco" w:eastAsia="Times New Roman" w:hAnsi="Monaco" w:cs="Times New Roman"/>
+          <w:color w:val="D4D4D4"/>
+          <w:sz w:val="18"/>
+          <w:szCs w:val="18"/>
+          <w:lang w:val="en-AU"/>
+        </w:rPr>
+        <w:t xml:space="preserve"> </w:t>
+      </w:r>
+      <w:r>
+        <w:rPr>
+          <w:rFonts w:ascii="Monaco" w:eastAsia="Times New Roman" w:hAnsi="Monaco" w:cs="Times New Roman"/>
+          <w:color w:val="9CDCFE"/>
+          <w:sz w:val="18"/>
+          <w:szCs w:val="18"/>
+          <w:lang w:val="en-AU"/>
+        </w:rPr>
+        <w:t>roll</w:t>
+      </w:r>
+      <w:r>
+        <w:rPr>
+          <w:rFonts w:ascii="Monaco" w:eastAsia="Times New Roman" w:hAnsi="Monaco" w:cs="Times New Roman"/>
+          <w:color w:val="D4D4D4"/>
+          <w:sz w:val="18"/>
+          <w:szCs w:val="18"/>
+          <w:lang w:val="en-AU"/>
+        </w:rPr>
+        <w:t xml:space="preserve"> &gt; </w:t>
+      </w:r>
+      <w:r>
+        <w:rPr>
+          <w:rFonts w:ascii="Monaco" w:eastAsia="Times New Roman" w:hAnsi="Monaco" w:cs="Times New Roman"/>
+          <w:color w:val="B5CEA8"/>
+          <w:sz w:val="18"/>
+          <w:szCs w:val="18"/>
+          <w:lang w:val="en-AU"/>
+        </w:rPr>
+        <w:t>7</w:t>
+      </w:r>
+    </w:p>
+    <w:p>
+      <w:pPr>
+        <w:pStyle w:val="ListParagraph"/>
+        <w:numPr>
+          <w:ilvl w:val="0"/>
+          <w:numId w:val="3"/>
+        </w:numPr>
+        <w:shd w:val="clear" w:color="auto" w:fill="1E1E1E"/>
+        <w:spacing w:after="0" w:line="270" w:lineRule="atLeast"/>
+        <w:jc w:val="left"/>
+        <w:rPr>
+          <w:rFonts w:ascii="Monaco" w:eastAsia="Times New Roman" w:hAnsi="Monaco" w:cs="Times New Roman"/>
+          <w:color w:val="D4D4D4"/>
+          <w:sz w:val="18"/>
+          <w:szCs w:val="18"/>
+          <w:lang w:val="en-AU"/>
+        </w:rPr>
+      </w:pPr>
+      <w:r>
+        <w:rPr>
+          <w:rFonts w:ascii="Monaco" w:eastAsia="Times New Roman" w:hAnsi="Monaco" w:cs="Times New Roman"/>
+          <w:color w:val="D4D4D4"/>
+          <w:sz w:val="18"/>
+          <w:szCs w:val="18"/>
+          <w:lang w:val="en-AU"/>
+        </w:rPr>
+        <w:t xml:space="preserve">  </w:t>
+      </w:r>
+      <w:proofErr w:type="gramStart"/>
+      <w:r>
+        <w:rPr>
+          <w:rFonts w:ascii="Monaco" w:eastAsia="Times New Roman" w:hAnsi="Monaco" w:cs="Times New Roman"/>
+          <w:color w:val="DCDCAA"/>
+          <w:sz w:val="18"/>
+          <w:szCs w:val="18"/>
+          <w:lang w:val="en-AU"/>
+        </w:rPr>
+        <w:t>puts</w:t>
+      </w:r>
+      <w:proofErr w:type="gramEnd"/>
+      <w:r>
+        <w:rPr>
+          <w:rFonts w:ascii="Monaco" w:eastAsia="Times New Roman" w:hAnsi="Monaco" w:cs="Times New Roman"/>
+          <w:color w:val="D4D4D4"/>
+          <w:sz w:val="18"/>
+          <w:szCs w:val="18"/>
+          <w:lang w:val="en-AU"/>
+        </w:rPr>
+        <w:t xml:space="preserve">  </w:t>
+      </w:r>
+      <w:r>
+        <w:rPr>
+          <w:rFonts w:ascii="Monaco" w:eastAsia="Times New Roman" w:hAnsi="Monaco" w:cs="Times New Roman"/>
+          <w:color w:val="CE9178"/>
+          <w:sz w:val="18"/>
+          <w:szCs w:val="18"/>
+          <w:lang w:val="en-AU"/>
+        </w:rPr>
+        <w:t>"  'The fates are in my favour I will ride with you'"</w:t>
+      </w:r>
+    </w:p>
+    <w:p>
+      <w:pPr>
+        <w:pStyle w:val="ListParagraph"/>
+        <w:numPr>
+          <w:ilvl w:val="0"/>
+          <w:numId w:val="3"/>
+        </w:numPr>
+        <w:shd w:val="clear" w:color="auto" w:fill="1E1E1E"/>
+        <w:spacing w:after="0" w:line="270" w:lineRule="atLeast"/>
+        <w:jc w:val="left"/>
+        <w:rPr>
+          <w:rFonts w:ascii="Monaco" w:eastAsia="Times New Roman" w:hAnsi="Monaco" w:cs="Times New Roman"/>
+          <w:color w:val="D4D4D4"/>
+          <w:sz w:val="18"/>
+          <w:szCs w:val="18"/>
+          <w:lang w:val="en-AU"/>
+        </w:rPr>
+      </w:pPr>
+      <w:r>
+        <w:rPr>
+          <w:rFonts w:ascii="Monaco" w:eastAsia="Times New Roman" w:hAnsi="Monaco" w:cs="Times New Roman"/>
+          <w:color w:val="D4D4D4"/>
+          <w:sz w:val="18"/>
+          <w:szCs w:val="18"/>
+          <w:lang w:val="en-AU"/>
+        </w:rPr>
+        <w:t xml:space="preserve">  </w:t>
+      </w:r>
+      <w:proofErr w:type="gramStart"/>
+      <w:r>
+        <w:rPr>
+          <w:rFonts w:ascii="Monaco" w:eastAsia="Times New Roman" w:hAnsi="Monaco" w:cs="Times New Roman"/>
+          <w:color w:val="DCDCAA"/>
+          <w:sz w:val="18"/>
+          <w:szCs w:val="18"/>
+          <w:lang w:val="en-AU"/>
+        </w:rPr>
+        <w:t>puts</w:t>
+      </w:r>
+      <w:proofErr w:type="gramEnd"/>
+      <w:r>
+        <w:rPr>
+          <w:rFonts w:ascii="Monaco" w:eastAsia="Times New Roman" w:hAnsi="Monaco" w:cs="Times New Roman"/>
+          <w:color w:val="D4D4D4"/>
+          <w:sz w:val="18"/>
+          <w:szCs w:val="18"/>
+          <w:lang w:val="en-AU"/>
+        </w:rPr>
+        <w:t xml:space="preserve"> </w:t>
+      </w:r>
+      <w:r>
+        <w:rPr>
+          <w:rFonts w:ascii="Monaco" w:eastAsia="Times New Roman" w:hAnsi="Monaco" w:cs="Times New Roman"/>
+          <w:color w:val="CE9178"/>
+          <w:sz w:val="18"/>
+          <w:szCs w:val="18"/>
+          <w:lang w:val="en-AU"/>
+        </w:rPr>
+        <w:t>""</w:t>
+      </w:r>
+    </w:p>
+    <w:p>
+      <w:pPr>
+        <w:pStyle w:val="ListParagraph"/>
+        <w:numPr>
+          <w:ilvl w:val="0"/>
+          <w:numId w:val="3"/>
+        </w:numPr>
+        <w:shd w:val="clear" w:color="auto" w:fill="1E1E1E"/>
+        <w:spacing w:after="0" w:line="270" w:lineRule="atLeast"/>
+        <w:jc w:val="left"/>
+        <w:rPr>
+          <w:rFonts w:ascii="Monaco" w:eastAsia="Times New Roman" w:hAnsi="Monaco" w:cs="Times New Roman"/>
+          <w:color w:val="D4D4D4"/>
+          <w:sz w:val="18"/>
+          <w:szCs w:val="18"/>
+          <w:lang w:val="en-AU"/>
+        </w:rPr>
+      </w:pPr>
+      <w:r>
+        <w:rPr>
+          <w:rFonts w:ascii="Monaco" w:eastAsia="Times New Roman" w:hAnsi="Monaco" w:cs="Times New Roman"/>
+          <w:color w:val="D4D4D4"/>
+          <w:sz w:val="18"/>
+          <w:szCs w:val="18"/>
+          <w:lang w:val="en-AU"/>
+        </w:rPr>
+        <w:lastRenderedPageBreak/>
+        <w:t xml:space="preserve">  </w:t>
+      </w:r>
+      <w:proofErr w:type="gramStart"/>
+      <w:r>
+        <w:rPr>
+          <w:rFonts w:ascii="Monaco" w:eastAsia="Times New Roman" w:hAnsi="Monaco" w:cs="Times New Roman"/>
+          <w:color w:val="DCDCAA"/>
+          <w:sz w:val="18"/>
+          <w:szCs w:val="18"/>
+          <w:lang w:val="en-AU"/>
+        </w:rPr>
+        <w:t>puts</w:t>
+      </w:r>
+      <w:proofErr w:type="gramEnd"/>
+      <w:r>
+        <w:rPr>
+          <w:rFonts w:ascii="Monaco" w:eastAsia="Times New Roman" w:hAnsi="Monaco" w:cs="Times New Roman"/>
+          <w:color w:val="D4D4D4"/>
+          <w:sz w:val="18"/>
+          <w:szCs w:val="18"/>
+          <w:lang w:val="en-AU"/>
+        </w:rPr>
+        <w:t xml:space="preserve">  </w:t>
+      </w:r>
+      <w:r>
+        <w:rPr>
+          <w:rFonts w:ascii="Monaco" w:eastAsia="Times New Roman" w:hAnsi="Monaco" w:cs="Times New Roman"/>
+          <w:color w:val="CE9178"/>
+          <w:sz w:val="18"/>
+          <w:szCs w:val="18"/>
+          <w:lang w:val="en-AU"/>
+        </w:rPr>
+        <w:t>" You smile and hold out your hand to the dwarf and pull him up onto your mount and you continue along the path"</w:t>
+      </w:r>
+    </w:p>
+    <w:p>
+      <w:pPr>
+        <w:pStyle w:val="ListParagraph"/>
+        <w:numPr>
+          <w:ilvl w:val="0"/>
+          <w:numId w:val="3"/>
+        </w:numPr>
+        <w:shd w:val="clear" w:color="auto" w:fill="1E1E1E"/>
+        <w:spacing w:after="0" w:line="270" w:lineRule="atLeast"/>
+        <w:jc w:val="left"/>
+        <w:rPr>
+          <w:rFonts w:ascii="Monaco" w:eastAsia="Times New Roman" w:hAnsi="Monaco" w:cs="Times New Roman"/>
+          <w:color w:val="D4D4D4"/>
+          <w:sz w:val="18"/>
+          <w:szCs w:val="18"/>
+          <w:lang w:val="en-AU"/>
+        </w:rPr>
+      </w:pPr>
+      <w:r>
+        <w:rPr>
+          <w:rFonts w:ascii="Monaco" w:eastAsia="Times New Roman" w:hAnsi="Monaco" w:cs="Times New Roman"/>
+          <w:color w:val="D4D4D4"/>
+          <w:sz w:val="18"/>
+          <w:szCs w:val="18"/>
+          <w:lang w:val="en-AU"/>
+        </w:rPr>
+        <w:t xml:space="preserve">  </w:t>
+      </w:r>
+      <w:proofErr w:type="gramStart"/>
+      <w:r>
+        <w:rPr>
+          <w:rFonts w:ascii="Monaco" w:eastAsia="Times New Roman" w:hAnsi="Monaco" w:cs="Times New Roman"/>
+          <w:color w:val="DCDCAA"/>
+          <w:sz w:val="18"/>
+          <w:szCs w:val="18"/>
+          <w:lang w:val="en-AU"/>
+        </w:rPr>
+        <w:t>puts</w:t>
+      </w:r>
+      <w:proofErr w:type="gramEnd"/>
+      <w:r>
+        <w:rPr>
+          <w:rFonts w:ascii="Monaco" w:eastAsia="Times New Roman" w:hAnsi="Monaco" w:cs="Times New Roman"/>
+          <w:color w:val="D4D4D4"/>
+          <w:sz w:val="18"/>
+          <w:szCs w:val="18"/>
+          <w:lang w:val="en-AU"/>
+        </w:rPr>
+        <w:t xml:space="preserve"> </w:t>
+      </w:r>
+      <w:r>
+        <w:rPr>
+          <w:rFonts w:ascii="Monaco" w:eastAsia="Times New Roman" w:hAnsi="Monaco" w:cs="Times New Roman"/>
+          <w:color w:val="CE9178"/>
+          <w:sz w:val="18"/>
+          <w:szCs w:val="18"/>
+          <w:lang w:val="en-AU"/>
+        </w:rPr>
+        <w:t xml:space="preserve">" It is a long and perilous journey however with the dwarves help you emerge safely from the </w:t>
+      </w:r>
+      <w:proofErr w:type="spellStart"/>
+      <w:r>
+        <w:rPr>
+          <w:rFonts w:ascii="Monaco" w:eastAsia="Times New Roman" w:hAnsi="Monaco" w:cs="Times New Roman"/>
+          <w:color w:val="CE9178"/>
+          <w:sz w:val="18"/>
+          <w:szCs w:val="18"/>
+          <w:lang w:val="en-AU"/>
+        </w:rPr>
+        <w:t>Mirkwood</w:t>
+      </w:r>
+      <w:proofErr w:type="spellEnd"/>
+      <w:r>
+        <w:rPr>
+          <w:rFonts w:ascii="Monaco" w:eastAsia="Times New Roman" w:hAnsi="Monaco" w:cs="Times New Roman"/>
+          <w:color w:val="CE9178"/>
+          <w:sz w:val="18"/>
+          <w:szCs w:val="18"/>
+          <w:lang w:val="en-AU"/>
+        </w:rPr>
+        <w:t>. "</w:t>
+      </w:r>
+    </w:p>
+    <w:p>
+      <w:pPr>
+        <w:pStyle w:val="ListParagraph"/>
+        <w:numPr>
+          <w:ilvl w:val="0"/>
+          <w:numId w:val="3"/>
+        </w:numPr>
+        <w:shd w:val="clear" w:color="auto" w:fill="1E1E1E"/>
+        <w:spacing w:after="0" w:line="270" w:lineRule="atLeast"/>
+        <w:jc w:val="left"/>
+        <w:rPr>
+          <w:rFonts w:ascii="Monaco" w:eastAsia="Times New Roman" w:hAnsi="Monaco" w:cs="Times New Roman"/>
+          <w:color w:val="D4D4D4"/>
+          <w:sz w:val="18"/>
+          <w:szCs w:val="18"/>
+          <w:lang w:val="en-AU"/>
+        </w:rPr>
+      </w:pPr>
+      <w:r>
+        <w:rPr>
+          <w:rFonts w:ascii="Monaco" w:eastAsia="Times New Roman" w:hAnsi="Monaco" w:cs="Times New Roman"/>
+          <w:color w:val="D4D4D4"/>
+          <w:sz w:val="18"/>
+          <w:szCs w:val="18"/>
+          <w:lang w:val="en-AU"/>
+        </w:rPr>
+        <w:t xml:space="preserve">  </w:t>
+      </w:r>
+      <w:proofErr w:type="gramStart"/>
+      <w:r>
+        <w:rPr>
+          <w:rFonts w:ascii="Monaco" w:eastAsia="Times New Roman" w:hAnsi="Monaco" w:cs="Times New Roman"/>
+          <w:color w:val="DCDCAA"/>
+          <w:sz w:val="18"/>
+          <w:szCs w:val="18"/>
+          <w:lang w:val="en-AU"/>
+        </w:rPr>
+        <w:t>puts</w:t>
+      </w:r>
+      <w:proofErr w:type="gramEnd"/>
+      <w:r>
+        <w:rPr>
+          <w:rFonts w:ascii="Monaco" w:eastAsia="Times New Roman" w:hAnsi="Monaco" w:cs="Times New Roman"/>
+          <w:color w:val="D4D4D4"/>
+          <w:sz w:val="18"/>
+          <w:szCs w:val="18"/>
+          <w:lang w:val="en-AU"/>
+        </w:rPr>
+        <w:t xml:space="preserve"> </w:t>
+      </w:r>
+      <w:r>
+        <w:rPr>
+          <w:rFonts w:ascii="Monaco" w:eastAsia="Times New Roman" w:hAnsi="Monaco" w:cs="Times New Roman"/>
+          <w:color w:val="CE9178"/>
+          <w:sz w:val="18"/>
+          <w:szCs w:val="18"/>
+          <w:lang w:val="en-AU"/>
+        </w:rPr>
+        <w:t>"</w:t>
+      </w:r>
+    </w:p>
+    <w:p>
+      <w:pPr>
+        <w:pStyle w:val="ListParagraph"/>
+        <w:numPr>
+          <w:ilvl w:val="0"/>
+          <w:numId w:val="3"/>
+        </w:numPr>
+        <w:shd w:val="clear" w:color="auto" w:fill="1E1E1E"/>
+        <w:spacing w:after="0" w:line="270" w:lineRule="atLeast"/>
+        <w:jc w:val="left"/>
+        <w:rPr>
+          <w:rFonts w:ascii="Monaco" w:eastAsia="Times New Roman" w:hAnsi="Monaco" w:cs="Times New Roman"/>
+          <w:color w:val="D4D4D4"/>
+          <w:sz w:val="18"/>
+          <w:szCs w:val="18"/>
+          <w:lang w:val="en-AU"/>
+        </w:rPr>
+      </w:pPr>
+      <w:r>
+        <w:rPr>
+          <w:rFonts w:ascii="Monaco" w:eastAsia="Times New Roman" w:hAnsi="Monaco" w:cs="Times New Roman"/>
+          <w:color w:val="CE9178"/>
+          <w:sz w:val="18"/>
+          <w:szCs w:val="18"/>
+          <w:lang w:val="en-AU"/>
+        </w:rPr>
+        <w:t xml:space="preserve">  </w:t>
+      </w:r>
+    </w:p>
+    <w:p>
+      <w:pPr>
+        <w:pStyle w:val="ListParagraph"/>
+        <w:numPr>
+          <w:ilvl w:val="0"/>
+          <w:numId w:val="3"/>
+        </w:numPr>
+        <w:shd w:val="clear" w:color="auto" w:fill="1E1E1E"/>
+        <w:spacing w:after="0" w:line="270" w:lineRule="atLeast"/>
+        <w:jc w:val="left"/>
+        <w:rPr>
+          <w:rFonts w:ascii="Monaco" w:eastAsia="Times New Roman" w:hAnsi="Monaco" w:cs="Times New Roman"/>
+          <w:color w:val="D4D4D4"/>
+          <w:sz w:val="18"/>
+          <w:szCs w:val="18"/>
+          <w:lang w:val="en-AU"/>
+        </w:rPr>
+      </w:pPr>
+      <w:proofErr w:type="gramStart"/>
+      <w:r>
+        <w:rPr>
+          <w:rFonts w:ascii="Monaco" w:eastAsia="Times New Roman" w:hAnsi="Monaco" w:cs="Times New Roman"/>
+          <w:color w:val="C586C0"/>
+          <w:sz w:val="18"/>
+          <w:szCs w:val="18"/>
+          <w:lang w:val="en-AU"/>
+        </w:rPr>
+        <w:t>else</w:t>
+      </w:r>
+      <w:proofErr w:type="gramEnd"/>
+    </w:p>
+    <w:p>
+      <w:pPr>
+        <w:pStyle w:val="ListParagraph"/>
+        <w:numPr>
+          <w:ilvl w:val="0"/>
+          <w:numId w:val="3"/>
+        </w:numPr>
+        <w:shd w:val="clear" w:color="auto" w:fill="1E1E1E"/>
+        <w:spacing w:after="0" w:line="270" w:lineRule="atLeast"/>
+        <w:jc w:val="left"/>
+        <w:rPr>
+          <w:rFonts w:ascii="Monaco" w:eastAsia="Times New Roman" w:hAnsi="Monaco" w:cs="Times New Roman"/>
+          <w:color w:val="D4D4D4"/>
+          <w:sz w:val="18"/>
+          <w:szCs w:val="18"/>
+          <w:lang w:val="en-AU"/>
+        </w:rPr>
+      </w:pPr>
+      <w:r>
+        <w:rPr>
+          <w:rFonts w:ascii="Monaco" w:eastAsia="Times New Roman" w:hAnsi="Monaco" w:cs="Times New Roman"/>
+          <w:color w:val="D4D4D4"/>
+          <w:sz w:val="18"/>
+          <w:szCs w:val="18"/>
+          <w:lang w:val="en-AU"/>
+        </w:rPr>
+        <w:t xml:space="preserve">  </w:t>
+      </w:r>
+      <w:proofErr w:type="gramStart"/>
+      <w:r>
+        <w:rPr>
+          <w:rFonts w:ascii="Monaco" w:eastAsia="Times New Roman" w:hAnsi="Monaco" w:cs="Times New Roman"/>
+          <w:color w:val="DCDCAA"/>
+          <w:sz w:val="18"/>
+          <w:szCs w:val="18"/>
+          <w:lang w:val="en-AU"/>
+        </w:rPr>
+        <w:t>puts</w:t>
+      </w:r>
+      <w:proofErr w:type="gramEnd"/>
+      <w:r>
+        <w:rPr>
+          <w:rFonts w:ascii="Monaco" w:eastAsia="Times New Roman" w:hAnsi="Monaco" w:cs="Times New Roman"/>
+          <w:color w:val="D4D4D4"/>
+          <w:sz w:val="18"/>
+          <w:szCs w:val="18"/>
+          <w:lang w:val="en-AU"/>
+        </w:rPr>
+        <w:t xml:space="preserve">  </w:t>
+      </w:r>
+      <w:r>
+        <w:rPr>
+          <w:rFonts w:ascii="Monaco" w:eastAsia="Times New Roman" w:hAnsi="Monaco" w:cs="Times New Roman"/>
+          <w:color w:val="CE9178"/>
+          <w:sz w:val="18"/>
+          <w:szCs w:val="18"/>
+          <w:lang w:val="en-AU"/>
+        </w:rPr>
+        <w:t>"  'The fates are in your favour friend and I am a dwarf of my word'"</w:t>
+      </w:r>
+    </w:p>
+    <w:p>
+      <w:pPr>
+        <w:pStyle w:val="ListParagraph"/>
+        <w:numPr>
+          <w:ilvl w:val="0"/>
+          <w:numId w:val="3"/>
+        </w:numPr>
+        <w:shd w:val="clear" w:color="auto" w:fill="1E1E1E"/>
+        <w:spacing w:after="0" w:line="270" w:lineRule="atLeast"/>
+        <w:jc w:val="left"/>
+        <w:rPr>
+          <w:rFonts w:ascii="Monaco" w:eastAsia="Times New Roman" w:hAnsi="Monaco" w:cs="Times New Roman"/>
+          <w:color w:val="D4D4D4"/>
+          <w:sz w:val="18"/>
+          <w:szCs w:val="18"/>
+          <w:lang w:val="en-AU"/>
+        </w:rPr>
+      </w:pPr>
+      <w:r>
+        <w:rPr>
+          <w:rFonts w:ascii="Monaco" w:eastAsia="Times New Roman" w:hAnsi="Monaco" w:cs="Times New Roman"/>
+          <w:color w:val="D4D4D4"/>
+          <w:sz w:val="18"/>
+          <w:szCs w:val="18"/>
+          <w:lang w:val="en-AU"/>
+        </w:rPr>
+        <w:t xml:space="preserve">  </w:t>
+      </w:r>
+      <w:proofErr w:type="gramStart"/>
+      <w:r>
+        <w:rPr>
+          <w:rFonts w:ascii="Monaco" w:eastAsia="Times New Roman" w:hAnsi="Monaco" w:cs="Times New Roman"/>
+          <w:color w:val="DCDCAA"/>
+          <w:sz w:val="18"/>
+          <w:szCs w:val="18"/>
+          <w:lang w:val="en-AU"/>
+        </w:rPr>
+        <w:t>puts</w:t>
+      </w:r>
+      <w:proofErr w:type="gramEnd"/>
+      <w:r>
+        <w:rPr>
+          <w:rFonts w:ascii="Monaco" w:eastAsia="Times New Roman" w:hAnsi="Monaco" w:cs="Times New Roman"/>
+          <w:color w:val="D4D4D4"/>
+          <w:sz w:val="18"/>
+          <w:szCs w:val="18"/>
+          <w:lang w:val="en-AU"/>
+        </w:rPr>
+        <w:t xml:space="preserve">  </w:t>
+      </w:r>
+      <w:r>
+        <w:rPr>
+          <w:rFonts w:ascii="Monaco" w:eastAsia="Times New Roman" w:hAnsi="Monaco" w:cs="Times New Roman"/>
+          <w:color w:val="CE9178"/>
+          <w:sz w:val="18"/>
+          <w:szCs w:val="18"/>
+          <w:lang w:val="en-AU"/>
+        </w:rPr>
+        <w:t xml:space="preserve">"  'Ahead lies a fork in the road, take the left fork and when you come </w:t>
+      </w:r>
+      <w:proofErr w:type="spellStart"/>
+      <w:r>
+        <w:rPr>
+          <w:rFonts w:ascii="Monaco" w:eastAsia="Times New Roman" w:hAnsi="Monaco" w:cs="Times New Roman"/>
+          <w:color w:val="CE9178"/>
+          <w:sz w:val="18"/>
+          <w:szCs w:val="18"/>
+          <w:lang w:val="en-AU"/>
+        </w:rPr>
+        <w:t>acros</w:t>
+      </w:r>
+      <w:proofErr w:type="spellEnd"/>
+      <w:r>
+        <w:rPr>
+          <w:rFonts w:ascii="Monaco" w:eastAsia="Times New Roman" w:hAnsi="Monaco" w:cs="Times New Roman"/>
+          <w:color w:val="CE9178"/>
+          <w:sz w:val="18"/>
+          <w:szCs w:val="18"/>
+          <w:lang w:val="en-AU"/>
+        </w:rPr>
+        <w:t xml:space="preserve"> a </w:t>
+      </w:r>
+      <w:proofErr w:type="spellStart"/>
+      <w:r>
+        <w:rPr>
+          <w:rFonts w:ascii="Monaco" w:eastAsia="Times New Roman" w:hAnsi="Monaco" w:cs="Times New Roman"/>
+          <w:color w:val="CE9178"/>
+          <w:sz w:val="18"/>
+          <w:szCs w:val="18"/>
+          <w:lang w:val="en-AU"/>
+        </w:rPr>
+        <w:t>ginat</w:t>
+      </w:r>
+      <w:proofErr w:type="spellEnd"/>
+      <w:r>
+        <w:rPr>
+          <w:rFonts w:ascii="Monaco" w:eastAsia="Times New Roman" w:hAnsi="Monaco" w:cs="Times New Roman"/>
+          <w:color w:val="CE9178"/>
+          <w:sz w:val="18"/>
+          <w:szCs w:val="18"/>
+          <w:lang w:val="en-AU"/>
+        </w:rPr>
+        <w:t xml:space="preserve"> tree by a stream go behind it'"</w:t>
+      </w:r>
+    </w:p>
+    <w:p>
+      <w:pPr>
+        <w:pStyle w:val="ListParagraph"/>
+        <w:numPr>
+          <w:ilvl w:val="0"/>
+          <w:numId w:val="3"/>
+        </w:numPr>
+        <w:shd w:val="clear" w:color="auto" w:fill="1E1E1E"/>
+        <w:spacing w:after="0" w:line="270" w:lineRule="atLeast"/>
+        <w:jc w:val="left"/>
+        <w:rPr>
+          <w:rFonts w:ascii="Monaco" w:eastAsia="Times New Roman" w:hAnsi="Monaco" w:cs="Times New Roman"/>
+          <w:color w:val="D4D4D4"/>
+          <w:sz w:val="18"/>
+          <w:szCs w:val="18"/>
+          <w:lang w:val="en-AU"/>
+        </w:rPr>
+      </w:pPr>
+      <w:r>
+        <w:rPr>
+          <w:rFonts w:ascii="Monaco" w:eastAsia="Times New Roman" w:hAnsi="Monaco" w:cs="Times New Roman"/>
+          <w:color w:val="D4D4D4"/>
+          <w:sz w:val="18"/>
+          <w:szCs w:val="18"/>
+          <w:lang w:val="en-AU"/>
+        </w:rPr>
+        <w:t xml:space="preserve">  </w:t>
+      </w:r>
+      <w:proofErr w:type="gramStart"/>
+      <w:r>
+        <w:rPr>
+          <w:rFonts w:ascii="Monaco" w:eastAsia="Times New Roman" w:hAnsi="Monaco" w:cs="Times New Roman"/>
+          <w:color w:val="DCDCAA"/>
+          <w:sz w:val="18"/>
+          <w:szCs w:val="18"/>
+          <w:lang w:val="en-AU"/>
+        </w:rPr>
+        <w:t>puts</w:t>
+      </w:r>
+      <w:proofErr w:type="gramEnd"/>
+      <w:r>
+        <w:rPr>
+          <w:rFonts w:ascii="Monaco" w:eastAsia="Times New Roman" w:hAnsi="Monaco" w:cs="Times New Roman"/>
+          <w:color w:val="D4D4D4"/>
+          <w:sz w:val="18"/>
+          <w:szCs w:val="18"/>
+          <w:lang w:val="en-AU"/>
+        </w:rPr>
+        <w:t xml:space="preserve">  </w:t>
+      </w:r>
+      <w:r>
+        <w:rPr>
+          <w:rFonts w:ascii="Monaco" w:eastAsia="Times New Roman" w:hAnsi="Monaco" w:cs="Times New Roman"/>
+          <w:color w:val="CE9178"/>
+          <w:sz w:val="18"/>
+          <w:szCs w:val="18"/>
+          <w:lang w:val="en-AU"/>
+        </w:rPr>
+        <w:t xml:space="preserve">"  'there you will find an entrance to a </w:t>
+      </w:r>
+      <w:proofErr w:type="spellStart"/>
+      <w:r>
+        <w:rPr>
+          <w:rFonts w:ascii="Monaco" w:eastAsia="Times New Roman" w:hAnsi="Monaco" w:cs="Times New Roman"/>
+          <w:color w:val="CE9178"/>
+          <w:sz w:val="18"/>
+          <w:szCs w:val="18"/>
+          <w:lang w:val="en-AU"/>
+        </w:rPr>
+        <w:t>dwarven</w:t>
+      </w:r>
+      <w:proofErr w:type="spellEnd"/>
+      <w:r>
+        <w:rPr>
+          <w:rFonts w:ascii="Monaco" w:eastAsia="Times New Roman" w:hAnsi="Monaco" w:cs="Times New Roman"/>
+          <w:color w:val="CE9178"/>
+          <w:sz w:val="18"/>
+          <w:szCs w:val="18"/>
+          <w:lang w:val="en-AU"/>
+        </w:rPr>
+        <w:t xml:space="preserve"> tunnel which leads to the other side of the forest safely'"</w:t>
+      </w:r>
+    </w:p>
+    <w:p>
+      <w:pPr>
+        <w:pStyle w:val="ListParagraph"/>
+        <w:numPr>
+          <w:ilvl w:val="0"/>
+          <w:numId w:val="3"/>
+        </w:numPr>
+        <w:shd w:val="clear" w:color="auto" w:fill="1E1E1E"/>
+        <w:spacing w:after="0" w:line="270" w:lineRule="atLeast"/>
+        <w:jc w:val="left"/>
+        <w:rPr>
+          <w:rFonts w:ascii="Monaco" w:eastAsia="Times New Roman" w:hAnsi="Monaco" w:cs="Times New Roman"/>
+          <w:color w:val="D4D4D4"/>
+          <w:sz w:val="18"/>
+          <w:szCs w:val="18"/>
+          <w:lang w:val="en-AU"/>
+        </w:rPr>
+      </w:pPr>
+      <w:r>
+        <w:rPr>
+          <w:rFonts w:ascii="Monaco" w:eastAsia="Times New Roman" w:hAnsi="Monaco" w:cs="Times New Roman"/>
+          <w:color w:val="D4D4D4"/>
+          <w:sz w:val="18"/>
+          <w:szCs w:val="18"/>
+          <w:lang w:val="en-AU"/>
+        </w:rPr>
+        <w:t xml:space="preserve">  </w:t>
+      </w:r>
+      <w:proofErr w:type="gramStart"/>
+      <w:r>
+        <w:rPr>
+          <w:rFonts w:ascii="Monaco" w:eastAsia="Times New Roman" w:hAnsi="Monaco" w:cs="Times New Roman"/>
+          <w:color w:val="DCDCAA"/>
+          <w:sz w:val="18"/>
+          <w:szCs w:val="18"/>
+          <w:lang w:val="en-AU"/>
+        </w:rPr>
+        <w:t>puts</w:t>
+      </w:r>
+      <w:proofErr w:type="gramEnd"/>
+      <w:r>
+        <w:rPr>
+          <w:rFonts w:ascii="Monaco" w:eastAsia="Times New Roman" w:hAnsi="Monaco" w:cs="Times New Roman"/>
+          <w:color w:val="D4D4D4"/>
+          <w:sz w:val="18"/>
+          <w:szCs w:val="18"/>
+          <w:lang w:val="en-AU"/>
+        </w:rPr>
+        <w:t xml:space="preserve">  </w:t>
+      </w:r>
+      <w:r>
+        <w:rPr>
+          <w:rFonts w:ascii="Monaco" w:eastAsia="Times New Roman" w:hAnsi="Monaco" w:cs="Times New Roman"/>
+          <w:color w:val="CE9178"/>
+          <w:sz w:val="18"/>
+          <w:szCs w:val="18"/>
+          <w:lang w:val="en-AU"/>
+        </w:rPr>
+        <w:t>"  'I will go back and find another pony, fare thee well"</w:t>
+      </w:r>
+    </w:p>
+    <w:p>
+      <w:pPr>
+        <w:pStyle w:val="ListParagraph"/>
+        <w:numPr>
+          <w:ilvl w:val="0"/>
+          <w:numId w:val="3"/>
+        </w:numPr>
+        <w:shd w:val="clear" w:color="auto" w:fill="1E1E1E"/>
+        <w:spacing w:after="0" w:line="270" w:lineRule="atLeast"/>
+        <w:jc w:val="left"/>
+        <w:rPr>
+          <w:rFonts w:ascii="Monaco" w:eastAsia="Times New Roman" w:hAnsi="Monaco" w:cs="Times New Roman"/>
+          <w:color w:val="D4D4D4"/>
+          <w:sz w:val="18"/>
+          <w:szCs w:val="18"/>
+          <w:lang w:val="en-AU"/>
+        </w:rPr>
+      </w:pPr>
+      <w:r>
+        <w:rPr>
+          <w:rFonts w:ascii="Monaco" w:eastAsia="Times New Roman" w:hAnsi="Monaco" w:cs="Times New Roman"/>
+          <w:color w:val="D4D4D4"/>
+          <w:sz w:val="18"/>
+          <w:szCs w:val="18"/>
+          <w:lang w:val="en-AU"/>
+        </w:rPr>
+        <w:t xml:space="preserve">  </w:t>
+      </w:r>
+      <w:proofErr w:type="gramStart"/>
+      <w:r>
+        <w:rPr>
+          <w:rFonts w:ascii="Monaco" w:eastAsia="Times New Roman" w:hAnsi="Monaco" w:cs="Times New Roman"/>
+          <w:color w:val="DCDCAA"/>
+          <w:sz w:val="18"/>
+          <w:szCs w:val="18"/>
+          <w:lang w:val="en-AU"/>
+        </w:rPr>
+        <w:t>puts</w:t>
+      </w:r>
+      <w:proofErr w:type="gramEnd"/>
+      <w:r>
+        <w:rPr>
+          <w:rFonts w:ascii="Monaco" w:eastAsia="Times New Roman" w:hAnsi="Monaco" w:cs="Times New Roman"/>
+          <w:color w:val="D4D4D4"/>
+          <w:sz w:val="18"/>
+          <w:szCs w:val="18"/>
+          <w:lang w:val="en-AU"/>
+        </w:rPr>
+        <w:t xml:space="preserve">  </w:t>
+      </w:r>
+      <w:r>
+        <w:rPr>
+          <w:rFonts w:ascii="Monaco" w:eastAsia="Times New Roman" w:hAnsi="Monaco" w:cs="Times New Roman"/>
+          <w:color w:val="CE9178"/>
+          <w:sz w:val="18"/>
+          <w:szCs w:val="18"/>
+          <w:lang w:val="en-AU"/>
+        </w:rPr>
+        <w:t>""</w:t>
+      </w:r>
+    </w:p>
+    <w:p>
+      <w:pPr>
+        <w:pStyle w:val="ListParagraph"/>
+        <w:numPr>
+          <w:ilvl w:val="0"/>
+          <w:numId w:val="3"/>
+        </w:numPr>
+        <w:shd w:val="clear" w:color="auto" w:fill="1E1E1E"/>
+        <w:spacing w:after="0" w:line="270" w:lineRule="atLeast"/>
+        <w:jc w:val="left"/>
+        <w:rPr>
+          <w:rFonts w:ascii="Monaco" w:eastAsia="Times New Roman" w:hAnsi="Monaco" w:cs="Times New Roman"/>
+          <w:color w:val="D4D4D4"/>
+          <w:sz w:val="18"/>
+          <w:szCs w:val="18"/>
+          <w:lang w:val="en-AU"/>
+        </w:rPr>
+      </w:pPr>
+      <w:r>
+        <w:rPr>
+          <w:rFonts w:ascii="Monaco" w:eastAsia="Times New Roman" w:hAnsi="Monaco" w:cs="Times New Roman"/>
+          <w:color w:val="D4D4D4"/>
+          <w:sz w:val="18"/>
+          <w:szCs w:val="18"/>
+          <w:lang w:val="en-AU"/>
+        </w:rPr>
+        <w:t xml:space="preserve">  </w:t>
+      </w:r>
+      <w:proofErr w:type="gramStart"/>
+      <w:r>
+        <w:rPr>
+          <w:rFonts w:ascii="Monaco" w:eastAsia="Times New Roman" w:hAnsi="Monaco" w:cs="Times New Roman"/>
+          <w:color w:val="DCDCAA"/>
+          <w:sz w:val="18"/>
+          <w:szCs w:val="18"/>
+          <w:lang w:val="en-AU"/>
+        </w:rPr>
+        <w:t>puts</w:t>
+      </w:r>
+      <w:proofErr w:type="gramEnd"/>
+      <w:r>
+        <w:rPr>
+          <w:rFonts w:ascii="Monaco" w:eastAsia="Times New Roman" w:hAnsi="Monaco" w:cs="Times New Roman"/>
+          <w:color w:val="D4D4D4"/>
+          <w:sz w:val="18"/>
+          <w:szCs w:val="18"/>
+          <w:lang w:val="en-AU"/>
+        </w:rPr>
+        <w:t xml:space="preserve">  </w:t>
+      </w:r>
+      <w:r>
+        <w:rPr>
+          <w:rFonts w:ascii="Monaco" w:eastAsia="Times New Roman" w:hAnsi="Monaco" w:cs="Times New Roman"/>
+          <w:color w:val="CE9178"/>
+          <w:sz w:val="18"/>
+          <w:szCs w:val="18"/>
+          <w:lang w:val="en-AU"/>
+        </w:rPr>
+        <w:t>"  You follow the dwarves direction and after a long journey through the tunnel you emerge on the other side of the forest."</w:t>
+      </w:r>
+    </w:p>
+    <w:p>
+      <w:pPr>
+        <w:pStyle w:val="ListParagraph"/>
+        <w:numPr>
+          <w:ilvl w:val="0"/>
+          <w:numId w:val="3"/>
+        </w:numPr>
+        <w:shd w:val="clear" w:color="auto" w:fill="1E1E1E"/>
+        <w:spacing w:after="0" w:line="270" w:lineRule="atLeast"/>
+        <w:jc w:val="left"/>
+        <w:rPr>
+          <w:rFonts w:ascii="Monaco" w:eastAsia="Times New Roman" w:hAnsi="Monaco" w:cs="Times New Roman"/>
+          <w:color w:val="D4D4D4"/>
+          <w:sz w:val="18"/>
+          <w:szCs w:val="18"/>
+          <w:lang w:val="en-AU"/>
+        </w:rPr>
+      </w:pPr>
+      <w:r>
+        <w:rPr>
+          <w:rFonts w:ascii="Monaco" w:eastAsia="Times New Roman" w:hAnsi="Monaco" w:cs="Times New Roman"/>
+          <w:color w:val="D4D4D4"/>
+          <w:sz w:val="18"/>
+          <w:szCs w:val="18"/>
+          <w:lang w:val="en-AU"/>
+        </w:rPr>
+        <w:t xml:space="preserve">  </w:t>
+      </w:r>
+      <w:proofErr w:type="gramStart"/>
+      <w:r>
+        <w:rPr>
+          <w:rFonts w:ascii="Monaco" w:eastAsia="Times New Roman" w:hAnsi="Monaco" w:cs="Times New Roman"/>
+          <w:color w:val="DCDCAA"/>
+          <w:sz w:val="18"/>
+          <w:szCs w:val="18"/>
+          <w:lang w:val="en-AU"/>
+        </w:rPr>
+        <w:t>puts</w:t>
+      </w:r>
+      <w:proofErr w:type="gramEnd"/>
+      <w:r>
+        <w:rPr>
+          <w:rFonts w:ascii="Monaco" w:eastAsia="Times New Roman" w:hAnsi="Monaco" w:cs="Times New Roman"/>
+          <w:color w:val="D4D4D4"/>
+          <w:sz w:val="18"/>
+          <w:szCs w:val="18"/>
+          <w:lang w:val="en-AU"/>
+        </w:rPr>
+        <w:t xml:space="preserve"> </w:t>
+      </w:r>
+      <w:r>
+        <w:rPr>
+          <w:rFonts w:ascii="Monaco" w:eastAsia="Times New Roman" w:hAnsi="Monaco" w:cs="Times New Roman"/>
+          <w:color w:val="CE9178"/>
+          <w:sz w:val="18"/>
+          <w:szCs w:val="18"/>
+          <w:lang w:val="en-AU"/>
+        </w:rPr>
+        <w:t>"</w:t>
+      </w:r>
+    </w:p>
+    <w:p>
+      <w:pPr>
+        <w:pStyle w:val="ListParagraph"/>
+        <w:numPr>
+          <w:ilvl w:val="0"/>
+          <w:numId w:val="3"/>
+        </w:numPr>
+        <w:shd w:val="clear" w:color="auto" w:fill="1E1E1E"/>
+        <w:spacing w:after="0" w:line="270" w:lineRule="atLeast"/>
+        <w:jc w:val="left"/>
+        <w:rPr>
+          <w:rFonts w:ascii="Monaco" w:eastAsia="Times New Roman" w:hAnsi="Monaco" w:cs="Times New Roman"/>
+          <w:color w:val="D4D4D4"/>
+          <w:sz w:val="18"/>
+          <w:szCs w:val="18"/>
+          <w:lang w:val="en-AU"/>
+        </w:rPr>
+      </w:pPr>
+      <w:r>
+        <w:rPr>
+          <w:rFonts w:ascii="Monaco" w:eastAsia="Times New Roman" w:hAnsi="Monaco" w:cs="Times New Roman"/>
+          <w:color w:val="CE9178"/>
+          <w:sz w:val="18"/>
+          <w:szCs w:val="18"/>
+          <w:lang w:val="en-AU"/>
+        </w:rPr>
+        <w:t xml:space="preserve">  </w:t>
+      </w:r>
+    </w:p>
+    <w:p>
+      <w:pPr>
+        <w:pStyle w:val="ListParagraph"/>
+        <w:numPr>
+          <w:ilvl w:val="0"/>
+          <w:numId w:val="3"/>
+        </w:numPr>
+        <w:shd w:val="clear" w:color="auto" w:fill="1E1E1E"/>
+        <w:spacing w:after="0" w:line="270" w:lineRule="atLeast"/>
+        <w:jc w:val="left"/>
+        <w:rPr>
+          <w:rFonts w:ascii="Monaco" w:eastAsia="Times New Roman" w:hAnsi="Monaco" w:cs="Times New Roman"/>
+          <w:color w:val="D4D4D4"/>
+          <w:sz w:val="18"/>
+          <w:szCs w:val="18"/>
+          <w:lang w:val="en-AU"/>
+        </w:rPr>
+      </w:pPr>
+      <w:proofErr w:type="gramStart"/>
+      <w:r>
+        <w:rPr>
+          <w:rFonts w:ascii="Monaco" w:eastAsia="Times New Roman" w:hAnsi="Monaco" w:cs="Times New Roman"/>
+          <w:color w:val="C586C0"/>
+          <w:sz w:val="18"/>
+          <w:szCs w:val="18"/>
+          <w:lang w:val="en-AU"/>
+        </w:rPr>
+        <w:t>end</w:t>
+      </w:r>
+      <w:proofErr w:type="gramEnd"/>
+    </w:p>
+    <w:p>
+      <w:pPr>
+        <w:pStyle w:val="ListParagraph"/>
+        <w:numPr>
+          <w:ilvl w:val="0"/>
+          <w:numId w:val="3"/>
+        </w:numPr>
+        <w:shd w:val="clear" w:color="auto" w:fill="1E1E1E"/>
+        <w:spacing w:after="0" w:line="270" w:lineRule="atLeast"/>
+        <w:jc w:val="left"/>
+        <w:rPr>
+          <w:rFonts w:ascii="Monaco" w:eastAsia="Times New Roman" w:hAnsi="Monaco" w:cs="Times New Roman"/>
+          <w:color w:val="D4D4D4"/>
+          <w:sz w:val="18"/>
+          <w:szCs w:val="18"/>
+          <w:lang w:val="en-AU"/>
+        </w:rPr>
+      </w:pPr>
+    </w:p>
+    <w:p>
+      <w:pPr>
+        <w:pStyle w:val="ListParagraph"/>
+        <w:numPr>
+          <w:ilvl w:val="0"/>
+          <w:numId w:val="3"/>
+        </w:numPr>
+        <w:shd w:val="clear" w:color="auto" w:fill="1E1E1E"/>
+        <w:spacing w:after="0" w:line="270" w:lineRule="atLeast"/>
+        <w:jc w:val="left"/>
+        <w:rPr>
+          <w:rFonts w:ascii="Monaco" w:eastAsia="Times New Roman" w:hAnsi="Monaco" w:cs="Times New Roman"/>
+          <w:color w:val="D4D4D4"/>
+          <w:sz w:val="18"/>
+          <w:szCs w:val="18"/>
+          <w:lang w:val="en-AU"/>
+        </w:rPr>
+      </w:pPr>
+      <w:proofErr w:type="gramStart"/>
+      <w:r>
+        <w:rPr>
+          <w:rFonts w:ascii="Monaco" w:eastAsia="Times New Roman" w:hAnsi="Monaco" w:cs="Times New Roman"/>
+          <w:color w:val="C586C0"/>
+          <w:sz w:val="18"/>
+          <w:szCs w:val="18"/>
+          <w:lang w:val="en-AU"/>
+        </w:rPr>
+        <w:t>end</w:t>
+      </w:r>
+      <w:proofErr w:type="gramEnd"/>
+    </w:p>
+    <w:p>
+      <w:pPr>
+        <w:rPr>
+          <w:i/>
+          <w:iCs/>
+          <w:color w:val="008000"/>
+        </w:rPr>
+      </w:pPr>
+    </w:p>
+    <w:p>
+      <w:pPr>
+        <w:rPr>
+          <w:i/>
+          <w:iCs/>
+          <w:color w:val="008000"/>
+        </w:rPr>
+      </w:pPr>
+    </w:p>
+    <w:p>
+      <w:pPr>
+        <w:rPr>
+          <w:color w:val="008000"/>
+        </w:rPr>
+      </w:pPr>
+    </w:p>
+    <w:p>
+      <w:pPr>
+        <w:rPr>
+          <w:b/>
+          <w:bCs/>
+        </w:rPr>
+      </w:pPr>
+      <w:r>
+        <w:rPr>
+          <w:b/>
+          <w:bCs/>
+        </w:rPr>
+        <w:t>Purpose</w:t>
+      </w:r>
+    </w:p>
+    <w:p>
+      <w:pPr>
+        <w:rPr>
+          <w:i/>
+          <w:iCs/>
+          <w:color w:val="008000"/>
+        </w:rPr>
+      </w:pPr>
+      <w:r>
+        <w:rPr>
+          <w:i/>
+          <w:iCs/>
+          <w:color w:val="008000"/>
+        </w:rPr>
+        <w:t>T</w:t>
+      </w:r>
+      <w:r>
+        <w:rPr>
+          <w:i/>
+          <w:iCs/>
+          <w:color w:val="008000"/>
+        </w:rPr>
+        <w:t>he purpose of this </w:t>
+      </w:r>
+      <w:r>
+        <w:rPr>
+          <w:b/>
+          <w:bCs/>
+          <w:i/>
+          <w:iCs/>
+          <w:color w:val="008000"/>
+        </w:rPr>
+        <w:t>Software Development Plan</w:t>
+      </w:r>
+      <w:r>
+        <w:rPr>
+          <w:b/>
+          <w:bCs/>
+          <w:i/>
+          <w:iCs/>
+          <w:color w:val="008000"/>
+        </w:rPr>
+        <w:t xml:space="preserve"> </w:t>
+      </w:r>
+      <w:r>
+        <w:rPr>
+          <w:i/>
+          <w:iCs/>
+          <w:color w:val="008000"/>
+        </w:rPr>
+        <w:t>is to outline the requirements, goals and methods used to complete the application and project.</w:t>
+      </w:r>
+    </w:p>
+    <w:p>
+      <w:pPr>
+        <w:rPr>
+          <w:color w:val="008000"/>
+        </w:rPr>
+      </w:pPr>
+    </w:p>
+    <w:p>
+      <w:pPr>
+        <w:pStyle w:val="Heading1"/>
+        <w:jc w:val="left"/>
+        <w:rPr>
+          <w:rFonts w:asciiTheme="minorHAnsi" w:hAnsiTheme="minorHAnsi"/>
+          <w:smallCaps/>
+          <w:sz w:val="28"/>
+          <w:szCs w:val="28"/>
+        </w:rPr>
+      </w:pPr>
+      <w:r>
+        <w:rPr>
+          <w:rFonts w:asciiTheme="minorHAnsi" w:hAnsiTheme="minorHAnsi"/>
+          <w:smallCaps/>
+          <w:sz w:val="28"/>
+          <w:szCs w:val="28"/>
+        </w:rPr>
         <w:t>Problems</w:t>
       </w:r>
     </w:p>
@@ -1313,10 +4456,18 @@
           <w:iCs/>
           <w:color w:val="008000"/>
         </w:rPr>
-        <w:t xml:space="preserve"> As such the application will need to run within the terminal or ruby.</w:t>
+        <w:t xml:space="preserve"> As such the </w:t>
       </w:r>
       <w:bookmarkStart w:id="3" w:name="_GoBack"/>
       <w:bookmarkEnd w:id="3"/>
+      <w:r>
+        <w:rPr>
+          <w:i/>
+          <w:iCs/>
+          <w:color w:val="008000"/>
+        </w:rPr>
+        <w:t>application will need to run within the terminal or ruby.</w:t>
+      </w:r>
       <w:r>
         <w:br w:type="page"/>
       </w:r>
@@ -2135,7 +5286,7 @@
     </w:p>
     <w:p/>
     <w:sectPr>
-      <w:footerReference w:type="default" r:id="rId9"/>
+      <w:footerReference w:type="default" r:id="rId22"/>
       <w:pgSz w:w="11906" w:h="16838"/>
       <w:pgMar w:top="1440" w:right="1440" w:bottom="1440" w:left="1440" w:header="708" w:footer="708" w:gutter="0"/>
       <w:cols w:space="708"/>
@@ -2203,7 +5354,7 @@
           <w:rPr>
             <w:noProof/>
           </w:rPr>
-          <w:t>6</w:t>
+          <w:t>5</w:t>
         </w:r>
         <w:r>
           <w:rPr>
@@ -2529,11 +5680,103 @@
       </w:rPr>
     </w:lvl>
   </w:abstractNum>
+  <w:abstractNum w:abstractNumId="2">
+    <w:nsid w:val="6D31497B"/>
+    <w:multiLevelType w:val="hybridMultilevel"/>
+    <w:tmpl w:val="09E04024"/>
+    <w:lvl w:ilvl="0" w:tplc="0409000F">
+      <w:start w:val="1"/>
+      <w:numFmt w:val="decimal"/>
+      <w:lvlText w:val="%1."/>
+      <w:lvlJc w:val="left"/>
+      <w:pPr>
+        <w:ind w:left="720" w:hanging="360"/>
+      </w:pPr>
+      <w:rPr>
+        <w:rFonts w:hint="default"/>
+      </w:rPr>
+    </w:lvl>
+    <w:lvl w:ilvl="1" w:tplc="04090019" w:tentative="1">
+      <w:start w:val="1"/>
+      <w:numFmt w:val="lowerLetter"/>
+      <w:lvlText w:val="%2."/>
+      <w:lvlJc w:val="left"/>
+      <w:pPr>
+        <w:ind w:left="1440" w:hanging="360"/>
+      </w:pPr>
+    </w:lvl>
+    <w:lvl w:ilvl="2" w:tplc="0409001B" w:tentative="1">
+      <w:start w:val="1"/>
+      <w:numFmt w:val="lowerRoman"/>
+      <w:lvlText w:val="%3."/>
+      <w:lvlJc w:val="right"/>
+      <w:pPr>
+        <w:ind w:left="2160" w:hanging="180"/>
+      </w:pPr>
+    </w:lvl>
+    <w:lvl w:ilvl="3" w:tplc="0409000F" w:tentative="1">
+      <w:start w:val="1"/>
+      <w:numFmt w:val="decimal"/>
+      <w:lvlText w:val="%4."/>
+      <w:lvlJc w:val="left"/>
+      <w:pPr>
+        <w:ind w:left="2880" w:hanging="360"/>
+      </w:pPr>
+    </w:lvl>
+    <w:lvl w:ilvl="4" w:tplc="04090019" w:tentative="1">
+      <w:start w:val="1"/>
+      <w:numFmt w:val="lowerLetter"/>
+      <w:lvlText w:val="%5."/>
+      <w:lvlJc w:val="left"/>
+      <w:pPr>
+        <w:ind w:left="3600" w:hanging="360"/>
+      </w:pPr>
+    </w:lvl>
+    <w:lvl w:ilvl="5" w:tplc="0409001B" w:tentative="1">
+      <w:start w:val="1"/>
+      <w:numFmt w:val="lowerRoman"/>
+      <w:lvlText w:val="%6."/>
+      <w:lvlJc w:val="right"/>
+      <w:pPr>
+        <w:ind w:left="4320" w:hanging="180"/>
+      </w:pPr>
+    </w:lvl>
+    <w:lvl w:ilvl="6" w:tplc="0409000F" w:tentative="1">
+      <w:start w:val="1"/>
+      <w:numFmt w:val="decimal"/>
+      <w:lvlText w:val="%7."/>
+      <w:lvlJc w:val="left"/>
+      <w:pPr>
+        <w:ind w:left="5040" w:hanging="360"/>
+      </w:pPr>
+    </w:lvl>
+    <w:lvl w:ilvl="7" w:tplc="04090019" w:tentative="1">
+      <w:start w:val="1"/>
+      <w:numFmt w:val="lowerLetter"/>
+      <w:lvlText w:val="%8."/>
+      <w:lvlJc w:val="left"/>
+      <w:pPr>
+        <w:ind w:left="5760" w:hanging="360"/>
+      </w:pPr>
+    </w:lvl>
+    <w:lvl w:ilvl="8" w:tplc="0409001B" w:tentative="1">
+      <w:start w:val="1"/>
+      <w:numFmt w:val="lowerRoman"/>
+      <w:lvlText w:val="%9."/>
+      <w:lvlJc w:val="right"/>
+      <w:pPr>
+        <w:ind w:left="6480" w:hanging="180"/>
+      </w:pPr>
+    </w:lvl>
+  </w:abstractNum>
   <w:num w:numId="1">
     <w:abstractNumId w:val="0"/>
   </w:num>
   <w:num w:numId="2">
     <w:abstractNumId w:val="1"/>
+  </w:num>
+  <w:num w:numId="3">
+    <w:abstractNumId w:val="2"/>
   </w:num>
 </w:numbering>
 </file>
@@ -2894,6 +6137,65 @@
     <w:uiPriority w:val="99"/>
     <w:rsid w:val="001271F2"/>
   </w:style>
+  <w:style w:type="paragraph" w:styleId="NormalWeb">
+    <w:name w:val="Normal (Web)"/>
+    <w:basedOn w:val="Normal"/>
+    <w:uiPriority w:val="99"/>
+    <w:semiHidden/>
+    <w:unhideWhenUsed/>
+    <w:rsid w:val="00ED2C38"/>
+    <w:pPr>
+      <w:spacing w:before="100" w:beforeAutospacing="1" w:after="100" w:afterAutospacing="1" w:line="240" w:lineRule="auto"/>
+      <w:jc w:val="left"/>
+    </w:pPr>
+    <w:rPr>
+      <w:rFonts w:ascii="Times New Roman" w:hAnsi="Times New Roman" w:cs="Times New Roman"/>
+      <w:sz w:val="20"/>
+      <w:szCs w:val="20"/>
+      <w:lang w:val="en-AU"/>
+    </w:rPr>
+  </w:style>
+  <w:style w:type="paragraph" w:styleId="BalloonText">
+    <w:name w:val="Balloon Text"/>
+    <w:basedOn w:val="Normal"/>
+    <w:link w:val="BalloonTextChar"/>
+    <w:uiPriority w:val="99"/>
+    <w:semiHidden/>
+    <w:unhideWhenUsed/>
+    <w:rsid w:val="00ED2C38"/>
+    <w:pPr>
+      <w:spacing w:after="0" w:line="240" w:lineRule="auto"/>
+    </w:pPr>
+    <w:rPr>
+      <w:rFonts w:ascii="Lucida Grande" w:hAnsi="Lucida Grande"/>
+      <w:sz w:val="18"/>
+      <w:szCs w:val="18"/>
+    </w:rPr>
+  </w:style>
+  <w:style w:type="character" w:customStyle="1" w:styleId="BalloonTextChar">
+    <w:name w:val="Balloon Text Char"/>
+    <w:basedOn w:val="DefaultParagraphFont"/>
+    <w:link w:val="BalloonText"/>
+    <w:uiPriority w:val="99"/>
+    <w:semiHidden/>
+    <w:rsid w:val="00ED2C38"/>
+    <w:rPr>
+      <w:rFonts w:ascii="Lucida Grande" w:hAnsi="Lucida Grande"/>
+      <w:sz w:val="18"/>
+      <w:szCs w:val="18"/>
+    </w:rPr>
+  </w:style>
+  <w:style w:type="paragraph" w:styleId="ListParagraph">
+    <w:name w:val="List Paragraph"/>
+    <w:basedOn w:val="Normal"/>
+    <w:uiPriority w:val="34"/>
+    <w:qFormat/>
+    <w:rsid w:val="00ED2C38"/>
+    <w:pPr>
+      <w:ind w:left="720"/>
+      <w:contextualSpacing/>
+    </w:pPr>
+  </w:style>
 </w:styles>
 </file>
 
@@ -3253,6 +6555,65 @@
     <w:uiPriority w:val="99"/>
     <w:rsid w:val="001271F2"/>
   </w:style>
+  <w:style w:type="paragraph" w:styleId="NormalWeb">
+    <w:name w:val="Normal (Web)"/>
+    <w:basedOn w:val="Normal"/>
+    <w:uiPriority w:val="99"/>
+    <w:semiHidden/>
+    <w:unhideWhenUsed/>
+    <w:rsid w:val="00ED2C38"/>
+    <w:pPr>
+      <w:spacing w:before="100" w:beforeAutospacing="1" w:after="100" w:afterAutospacing="1" w:line="240" w:lineRule="auto"/>
+      <w:jc w:val="left"/>
+    </w:pPr>
+    <w:rPr>
+      <w:rFonts w:ascii="Times New Roman" w:hAnsi="Times New Roman" w:cs="Times New Roman"/>
+      <w:sz w:val="20"/>
+      <w:szCs w:val="20"/>
+      <w:lang w:val="en-AU"/>
+    </w:rPr>
+  </w:style>
+  <w:style w:type="paragraph" w:styleId="BalloonText">
+    <w:name w:val="Balloon Text"/>
+    <w:basedOn w:val="Normal"/>
+    <w:link w:val="BalloonTextChar"/>
+    <w:uiPriority w:val="99"/>
+    <w:semiHidden/>
+    <w:unhideWhenUsed/>
+    <w:rsid w:val="00ED2C38"/>
+    <w:pPr>
+      <w:spacing w:after="0" w:line="240" w:lineRule="auto"/>
+    </w:pPr>
+    <w:rPr>
+      <w:rFonts w:ascii="Lucida Grande" w:hAnsi="Lucida Grande"/>
+      <w:sz w:val="18"/>
+      <w:szCs w:val="18"/>
+    </w:rPr>
+  </w:style>
+  <w:style w:type="character" w:customStyle="1" w:styleId="BalloonTextChar">
+    <w:name w:val="Balloon Text Char"/>
+    <w:basedOn w:val="DefaultParagraphFont"/>
+    <w:link w:val="BalloonText"/>
+    <w:uiPriority w:val="99"/>
+    <w:semiHidden/>
+    <w:rsid w:val="00ED2C38"/>
+    <w:rPr>
+      <w:rFonts w:ascii="Lucida Grande" w:hAnsi="Lucida Grande"/>
+      <w:sz w:val="18"/>
+      <w:szCs w:val="18"/>
+    </w:rPr>
+  </w:style>
+  <w:style w:type="paragraph" w:styleId="ListParagraph">
+    <w:name w:val="List Paragraph"/>
+    <w:basedOn w:val="Normal"/>
+    <w:uiPriority w:val="34"/>
+    <w:qFormat/>
+    <w:rsid w:val="00ED2C38"/>
+    <w:pPr>
+      <w:ind w:left="720"/>
+      <w:contextualSpacing/>
+    </w:pPr>
+  </w:style>
 </w:styles>
 </file>
 
@@ -3522,7 +6883,7 @@
 </file>
 
 <file path=customXml/itemProps1.xml><?xml version="1.0" encoding="utf-8"?>
-<ds:datastoreItem xmlns:ds="http://schemas.openxmlformats.org/officeDocument/2006/customXml" ds:itemID="{920B91FD-8846-EC44-B99C-A6EDCE223903}">
+<ds:datastoreItem xmlns:ds="http://schemas.openxmlformats.org/officeDocument/2006/customXml" ds:itemID="{BFA82499-79C9-BD4A-8901-6ED827819220}">
   <ds:schemaRefs>
     <ds:schemaRef ds:uri="http://schemas.openxmlformats.org/officeDocument/2006/bibliography"/>
   </ds:schemaRefs>

</xml_diff>